<commit_message>
Add templates from production
</commit_message>
<xml_diff>
--- a/App/MortgageTemplates/أقرار معاينة عقار قابل للتأجير.docx
+++ b/App/MortgageTemplates/أقرار معاينة عقار قابل للتأجير.docx
@@ -1,6 +1,6 @@
 
 <file path=word/document.xml><?xml version="1.0" encoding="utf-8"?>
-<w:document xmlns:wpc="http://schemas.microsoft.com/office/word/2010/wordprocessingCanvas" xmlns:mc="http://schemas.openxmlformats.org/markup-compatibility/2006" xmlns:o="urn:schemas-microsoft-com:office:office" xmlns:r="http://schemas.openxmlformats.org/officeDocument/2006/relationships" xmlns:m="http://schemas.openxmlformats.org/officeDocument/2006/math" xmlns:v="urn:schemas-microsoft-com:vml" xmlns:wp14="http://schemas.microsoft.com/office/word/2010/wordprocessingDrawing" xmlns:wp="http://schemas.openxmlformats.org/drawingml/2006/wordprocessingDrawing" xmlns:w10="urn:schemas-microsoft-com:office:word" xmlns:w="http://schemas.openxmlformats.org/wordprocessingml/2006/main" xmlns:w14="http://schemas.microsoft.com/office/word/2010/wordml" xmlns:wpg="http://schemas.microsoft.com/office/word/2010/wordprocessingGroup" xmlns:wpi="http://schemas.microsoft.com/office/word/2010/wordprocessingInk" xmlns:wne="http://schemas.microsoft.com/office/word/2006/wordml" xmlns:wps="http://schemas.microsoft.com/office/word/2010/wordprocessingShape" mc:Ignorable="w14 wp14">
+<w:document xmlns:wpc="http://schemas.microsoft.com/office/word/2010/wordprocessingCanvas" xmlns:cx="http://schemas.microsoft.com/office/drawing/2014/chartex" xmlns:cx1="http://schemas.microsoft.com/office/drawing/2015/9/8/chartex" xmlns:mc="http://schemas.openxmlformats.org/markup-compatibility/2006" xmlns:o="urn:schemas-microsoft-com:office:office" xmlns:r="http://schemas.openxmlformats.org/officeDocument/2006/relationships" xmlns:m="http://schemas.openxmlformats.org/officeDocument/2006/math" xmlns:v="urn:schemas-microsoft-com:vml" xmlns:wp14="http://schemas.microsoft.com/office/word/2010/wordprocessingDrawing" xmlns:wp="http://schemas.openxmlformats.org/drawingml/2006/wordprocessingDrawing" xmlns:w10="urn:schemas-microsoft-com:office:word" xmlns:w="http://schemas.openxmlformats.org/wordprocessingml/2006/main" xmlns:w14="http://schemas.microsoft.com/office/word/2010/wordml" xmlns:w15="http://schemas.microsoft.com/office/word/2012/wordml" xmlns:w16se="http://schemas.microsoft.com/office/word/2015/wordml/symex" xmlns:wpg="http://schemas.microsoft.com/office/word/2010/wordprocessingGroup" xmlns:wpi="http://schemas.microsoft.com/office/word/2010/wordprocessingInk" xmlns:wne="http://schemas.microsoft.com/office/word/2006/wordml" xmlns:wps="http://schemas.microsoft.com/office/word/2010/wordprocessingShape" mc:Ignorable="w14 w15 w16se wp14">
   <w:body>
     <w:p>
       <w:pPr>
@@ -157,23 +157,7 @@
           <w:sz w:val="28"/>
           <w:szCs w:val="28"/>
         </w:rPr>
-        <w:t>{</w:t>
-      </w:r>
-      <w:proofErr w:type="spellStart"/>
-      <w:r>
-        <w:rPr>
-          <w:sz w:val="28"/>
-          <w:szCs w:val="28"/>
-        </w:rPr>
-        <w:t>land_number</w:t>
-      </w:r>
-      <w:proofErr w:type="spellEnd"/>
-      <w:r>
-        <w:rPr>
-          <w:sz w:val="28"/>
-          <w:szCs w:val="28"/>
-        </w:rPr>
-        <w:t>}</w:t>
+        <w:t>{land_number}</w:t>
       </w:r>
       <w:r>
         <w:rPr>
@@ -188,23 +172,7 @@
           <w:sz w:val="28"/>
           <w:szCs w:val="28"/>
         </w:rPr>
-        <w:t>{</w:t>
-      </w:r>
-      <w:proofErr w:type="spellStart"/>
-      <w:r>
-        <w:rPr>
-          <w:sz w:val="28"/>
-          <w:szCs w:val="28"/>
-        </w:rPr>
-        <w:t>scheme_number</w:t>
-      </w:r>
-      <w:proofErr w:type="spellEnd"/>
-      <w:r>
-        <w:rPr>
-          <w:sz w:val="28"/>
-          <w:szCs w:val="28"/>
-        </w:rPr>
-        <w:t>}</w:t>
+        <w:t>{scheme_number}</w:t>
       </w:r>
       <w:r>
         <w:rPr>
@@ -234,23 +202,7 @@
           <w:sz w:val="28"/>
           <w:szCs w:val="28"/>
         </w:rPr>
-        <w:t>{</w:t>
-      </w:r>
-      <w:proofErr w:type="spellStart"/>
-      <w:r>
-        <w:rPr>
-          <w:sz w:val="28"/>
-          <w:szCs w:val="28"/>
-        </w:rPr>
-        <w:t>instrument_number</w:t>
-      </w:r>
-      <w:proofErr w:type="spellEnd"/>
-      <w:r>
-        <w:rPr>
-          <w:sz w:val="28"/>
-          <w:szCs w:val="28"/>
-        </w:rPr>
-        <w:t>}</w:t>
+        <w:t>{instrument_number}</w:t>
       </w:r>
       <w:r>
         <w:rPr>
@@ -265,23 +217,7 @@
           <w:sz w:val="28"/>
           <w:szCs w:val="28"/>
         </w:rPr>
-        <w:t>({</w:t>
-      </w:r>
-      <w:proofErr w:type="spellStart"/>
-      <w:r>
-        <w:rPr>
-          <w:sz w:val="28"/>
-          <w:szCs w:val="28"/>
-        </w:rPr>
-        <w:t>instrument_issuing_city</w:t>
-      </w:r>
-      <w:proofErr w:type="spellEnd"/>
-      <w:r>
-        <w:rPr>
-          <w:sz w:val="28"/>
-          <w:szCs w:val="28"/>
-        </w:rPr>
-        <w:t>}</w:t>
+        <w:t>({instrument_issuing_city}</w:t>
       </w:r>
       <w:r>
         <w:rPr>
@@ -296,23 +232,7 @@
           <w:sz w:val="28"/>
           <w:szCs w:val="28"/>
         </w:rPr>
-        <w:t>{</w:t>
-      </w:r>
-      <w:proofErr w:type="spellStart"/>
-      <w:r>
-        <w:rPr>
-          <w:sz w:val="28"/>
-          <w:szCs w:val="28"/>
-        </w:rPr>
-        <w:t>history_instrument</w:t>
-      </w:r>
-      <w:proofErr w:type="spellEnd"/>
-      <w:r>
-        <w:rPr>
-          <w:sz w:val="28"/>
-          <w:szCs w:val="28"/>
-        </w:rPr>
-        <w:t>}</w:t>
+        <w:t>{history_instrument}</w:t>
       </w:r>
       <w:r>
         <w:rPr>
@@ -338,25 +258,7 @@
           <w:sz w:val="28"/>
           <w:szCs w:val="28"/>
         </w:rPr>
-        <w:t>{</w:t>
-      </w:r>
-      <w:proofErr w:type="spellStart"/>
-      <w:proofErr w:type="gramStart"/>
-      <w:r>
-        <w:rPr>
-          <w:sz w:val="28"/>
-          <w:szCs w:val="28"/>
-        </w:rPr>
-        <w:t>fullyFinished</w:t>
-      </w:r>
-      <w:proofErr w:type="spellEnd"/>
-      <w:proofErr w:type="gramEnd"/>
-      <w:r>
-        <w:rPr>
-          <w:sz w:val="28"/>
-          <w:szCs w:val="28"/>
-        </w:rPr>
-        <w:t>}</w:t>
+        <w:t>{fullyFinished}</w:t>
       </w:r>
       <w:r>
         <w:rPr>
@@ -393,17 +295,8 @@
           <w:sz w:val="28"/>
           <w:szCs w:val="28"/>
         </w:rPr>
-        <w:t>{</w:t>
-      </w:r>
-      <w:proofErr w:type="gramStart"/>
-      <w:r>
-        <w:rPr>
-          <w:sz w:val="28"/>
-          <w:szCs w:val="28"/>
-        </w:rPr>
-        <w:t>notes}</w:t>
-      </w:r>
-      <w:proofErr w:type="gramEnd"/>
+        <w:t>{notes}</w:t>
+      </w:r>
       <w:r>
         <w:rPr>
           <w:sz w:val="28"/>
@@ -428,23 +321,7 @@
           <w:sz w:val="28"/>
           <w:szCs w:val="28"/>
         </w:rPr>
-        <w:t>{</w:t>
-      </w:r>
-      <w:proofErr w:type="gramStart"/>
-      <w:r>
-        <w:rPr>
-          <w:sz w:val="28"/>
-          <w:szCs w:val="28"/>
-        </w:rPr>
-        <w:t>finishes</w:t>
-      </w:r>
-      <w:proofErr w:type="gramEnd"/>
-      <w:r>
-        <w:rPr>
-          <w:sz w:val="28"/>
-          <w:szCs w:val="28"/>
-        </w:rPr>
-        <w:t>}</w:t>
+        <w:t>{finishes}</w:t>
       </w:r>
       <w:r>
         <w:rPr>
@@ -490,23 +367,7 @@
           <w:sz w:val="28"/>
           <w:szCs w:val="28"/>
         </w:rPr>
-        <w:t>{</w:t>
-      </w:r>
-      <w:proofErr w:type="gramStart"/>
-      <w:r>
-        <w:rPr>
-          <w:sz w:val="28"/>
-          <w:szCs w:val="28"/>
-        </w:rPr>
-        <w:t>paints</w:t>
-      </w:r>
-      <w:proofErr w:type="gramEnd"/>
-      <w:r>
-        <w:rPr>
-          <w:sz w:val="28"/>
-          <w:szCs w:val="28"/>
-        </w:rPr>
-        <w:t>}</w:t>
+        <w:t>{paints}</w:t>
       </w:r>
       <w:r>
         <w:rPr>
@@ -552,23 +413,7 @@
           <w:sz w:val="28"/>
           <w:szCs w:val="28"/>
         </w:rPr>
-        <w:t>{</w:t>
-      </w:r>
-      <w:proofErr w:type="gramStart"/>
-      <w:r>
-        <w:rPr>
-          <w:sz w:val="28"/>
-          <w:szCs w:val="28"/>
-        </w:rPr>
-        <w:t>electrical</w:t>
-      </w:r>
-      <w:proofErr w:type="gramEnd"/>
-      <w:r>
-        <w:rPr>
-          <w:sz w:val="28"/>
-          <w:szCs w:val="28"/>
-        </w:rPr>
-        <w:t>}</w:t>
+        <w:t>{electrical}</w:t>
       </w:r>
       <w:r>
         <w:rPr>
@@ -606,23 +451,7 @@
           <w:sz w:val="28"/>
           <w:szCs w:val="28"/>
         </w:rPr>
-        <w:t>{</w:t>
-      </w:r>
-      <w:proofErr w:type="gramStart"/>
-      <w:r>
-        <w:rPr>
-          <w:sz w:val="28"/>
-          <w:szCs w:val="28"/>
-        </w:rPr>
-        <w:t>tiles</w:t>
-      </w:r>
-      <w:proofErr w:type="gramEnd"/>
-      <w:r>
-        <w:rPr>
-          <w:sz w:val="28"/>
-          <w:szCs w:val="28"/>
-        </w:rPr>
-        <w:t>}</w:t>
+        <w:t>{tiles}</w:t>
       </w:r>
       <w:r>
         <w:rPr>
@@ -652,23 +481,7 @@
           <w:sz w:val="28"/>
           <w:szCs w:val="28"/>
         </w:rPr>
-        <w:t>{</w:t>
-      </w:r>
-      <w:proofErr w:type="gramStart"/>
-      <w:r>
-        <w:rPr>
-          <w:sz w:val="28"/>
-          <w:szCs w:val="28"/>
-        </w:rPr>
-        <w:t>wood</w:t>
-      </w:r>
-      <w:proofErr w:type="gramEnd"/>
-      <w:r>
-        <w:rPr>
-          <w:sz w:val="28"/>
-          <w:szCs w:val="28"/>
-        </w:rPr>
-        <w:t>}</w:t>
+        <w:t>{wood}</w:t>
       </w:r>
       <w:r>
         <w:rPr>
@@ -698,23 +511,7 @@
           <w:sz w:val="28"/>
           <w:szCs w:val="28"/>
         </w:rPr>
-        <w:t>{</w:t>
-      </w:r>
-      <w:proofErr w:type="gramStart"/>
-      <w:r>
-        <w:rPr>
-          <w:sz w:val="28"/>
-          <w:szCs w:val="28"/>
-        </w:rPr>
-        <w:t>sanitary</w:t>
-      </w:r>
-      <w:proofErr w:type="gramEnd"/>
-      <w:r>
-        <w:rPr>
-          <w:sz w:val="28"/>
-          <w:szCs w:val="28"/>
-        </w:rPr>
-        <w:t>}</w:t>
+        <w:t>{sanitary}</w:t>
       </w:r>
       <w:r>
         <w:rPr>
@@ -741,23 +538,7 @@
           <w:sz w:val="28"/>
           <w:szCs w:val="28"/>
         </w:rPr>
-        <w:t>{</w:t>
-      </w:r>
-      <w:proofErr w:type="gramStart"/>
-      <w:r>
-        <w:rPr>
-          <w:sz w:val="28"/>
-          <w:szCs w:val="28"/>
-        </w:rPr>
-        <w:t>difference</w:t>
-      </w:r>
-      <w:proofErr w:type="gramEnd"/>
-      <w:r>
-        <w:rPr>
-          <w:sz w:val="28"/>
-          <w:szCs w:val="28"/>
-        </w:rPr>
-        <w:t>}</w:t>
+        <w:t>{difference}</w:t>
       </w:r>
       <w:r>
         <w:rPr>
@@ -785,23 +566,7 @@
           <w:sz w:val="28"/>
           <w:szCs w:val="28"/>
         </w:rPr>
-        <w:t>{</w:t>
-      </w:r>
-      <w:proofErr w:type="gramStart"/>
-      <w:r>
-        <w:rPr>
-          <w:sz w:val="28"/>
-          <w:szCs w:val="28"/>
-        </w:rPr>
-        <w:t>water</w:t>
-      </w:r>
-      <w:proofErr w:type="gramEnd"/>
-      <w:r>
-        <w:rPr>
-          <w:sz w:val="28"/>
-          <w:szCs w:val="28"/>
-        </w:rPr>
-        <w:t>}</w:t>
+        <w:t>{water}</w:t>
       </w:r>
       <w:r>
         <w:rPr>
@@ -837,23 +602,7 @@
           <w:sz w:val="28"/>
           <w:szCs w:val="28"/>
         </w:rPr>
-        <w:t>{</w:t>
-      </w:r>
-      <w:proofErr w:type="gramStart"/>
-      <w:r>
-        <w:rPr>
-          <w:sz w:val="28"/>
-          <w:szCs w:val="28"/>
-        </w:rPr>
-        <w:t>age</w:t>
-      </w:r>
-      <w:proofErr w:type="gramEnd"/>
-      <w:r>
-        <w:rPr>
-          <w:sz w:val="28"/>
-          <w:szCs w:val="28"/>
-        </w:rPr>
-        <w:t>}</w:t>
+        <w:t>{age}</w:t>
       </w:r>
       <w:r>
         <w:rPr>
@@ -888,23 +637,7 @@
           <w:sz w:val="28"/>
           <w:szCs w:val="28"/>
         </w:rPr>
-        <w:t>{</w:t>
-      </w:r>
-      <w:proofErr w:type="gramStart"/>
-      <w:r>
-        <w:rPr>
-          <w:sz w:val="28"/>
-          <w:szCs w:val="28"/>
-        </w:rPr>
-        <w:t>others</w:t>
-      </w:r>
-      <w:proofErr w:type="gramEnd"/>
-      <w:r>
-        <w:rPr>
-          <w:sz w:val="28"/>
-          <w:szCs w:val="28"/>
-        </w:rPr>
-        <w:t>}</w:t>
+        <w:t>{others}</w:t>
       </w:r>
       <w:r>
         <w:rPr>
@@ -930,7 +663,6 @@
         </w:rPr>
         <w:t xml:space="preserve">  {</w:t>
       </w:r>
-      <w:proofErr w:type="spellStart"/>
       <w:r>
         <w:rPr>
           <w:sz w:val="28"/>
@@ -938,7 +670,6 @@
         </w:rPr>
         <w:t>rent_other_text</w:t>
       </w:r>
-      <w:proofErr w:type="spellEnd"/>
       <w:r>
         <w:rPr>
           <w:sz w:val="28"/>
@@ -963,25 +694,7 @@
           <w:szCs w:val="28"/>
           <w:u w:val="single"/>
         </w:rPr>
-        <w:t>{</w:t>
-      </w:r>
-      <w:proofErr w:type="gramStart"/>
-      <w:r>
-        <w:rPr>
-          <w:sz w:val="28"/>
-          <w:szCs w:val="28"/>
-          <w:u w:val="single"/>
-        </w:rPr>
-        <w:t>fees</w:t>
-      </w:r>
-      <w:proofErr w:type="gramEnd"/>
-      <w:r>
-        <w:rPr>
-          <w:sz w:val="28"/>
-          <w:szCs w:val="28"/>
-          <w:u w:val="single"/>
-        </w:rPr>
-        <w:t>}</w:t>
+        <w:t>{fees}</w:t>
       </w:r>
       <w:r>
         <w:rPr>
@@ -1080,8 +793,7 @@
       <w:tblPr>
         <w:tblStyle w:val="TableGrid"/>
         <w:bidiVisual/>
-        <w:tblW w:w="5365" w:type="pct"/>
-        <w:tblInd w:w="-336" w:type="dxa"/>
+        <w:tblW w:w="5043" w:type="pct"/>
         <w:tblBorders>
           <w:top w:val="none" w:sz="0" w:space="0" w:color="auto"/>
           <w:left w:val="none" w:sz="0" w:space="0" w:color="auto"/>
@@ -1093,18 +805,20 @@
         <w:tblLook w:val="04A0" w:firstRow="1" w:lastRow="0" w:firstColumn="1" w:lastColumn="0" w:noHBand="0" w:noVBand="1"/>
       </w:tblPr>
       <w:tblGrid>
-        <w:gridCol w:w="4296"/>
-        <w:gridCol w:w="984"/>
-        <w:gridCol w:w="1492"/>
-        <w:gridCol w:w="3315"/>
+        <w:gridCol w:w="694"/>
+        <w:gridCol w:w="294"/>
+        <w:gridCol w:w="2258"/>
+        <w:gridCol w:w="819"/>
+        <w:gridCol w:w="294"/>
+        <w:gridCol w:w="1450"/>
+        <w:gridCol w:w="1308"/>
+        <w:gridCol w:w="294"/>
+        <w:gridCol w:w="2071"/>
       </w:tblGrid>
       <w:tr>
-        <w:trPr>
-          <w:trHeight w:val="503"/>
-        </w:trPr>
         <w:tc>
           <w:tcPr>
-            <w:tcW w:w="2130" w:type="pct"/>
+            <w:tcW w:w="371" w:type="pct"/>
             <w:vAlign w:val="center"/>
           </w:tcPr>
           <w:p>
@@ -1124,6 +838,22 @@
               </w:rPr>
               <w:t>الإسم</w:t>
             </w:r>
+          </w:p>
+        </w:tc>
+        <w:tc>
+          <w:tcPr>
+            <w:tcW w:w="154" w:type="pct"/>
+            <w:vAlign w:val="center"/>
+          </w:tcPr>
+          <w:p>
+            <w:pPr>
+              <w:ind w:firstLine="0"/>
+              <w:rPr>
+                <w:sz w:val="28"/>
+                <w:szCs w:val="28"/>
+                <w:rtl/>
+              </w:rPr>
+            </w:pPr>
             <w:r>
               <w:rPr>
                 <w:rFonts w:hint="cs"/>
@@ -1131,36 +861,13 @@
                 <w:szCs w:val="28"/>
                 <w:rtl/>
               </w:rPr>
-              <w:t xml:space="preserve"> : </w:t>
-            </w:r>
-            <w:r>
-              <w:rPr>
-                <w:sz w:val="28"/>
-                <w:szCs w:val="28"/>
-              </w:rPr>
-              <w:t>{</w:t>
-            </w:r>
-            <w:proofErr w:type="spellStart"/>
-            <w:r>
-              <w:rPr>
-                <w:sz w:val="28"/>
-                <w:szCs w:val="28"/>
-              </w:rPr>
-              <w:t>name_customer</w:t>
-            </w:r>
-            <w:proofErr w:type="spellEnd"/>
-            <w:r>
-              <w:rPr>
-                <w:sz w:val="28"/>
-                <w:szCs w:val="28"/>
-              </w:rPr>
-              <w:t>}</w:t>
+              <w:t>:</w:t>
             </w:r>
           </w:p>
         </w:tc>
         <w:tc>
           <w:tcPr>
-            <w:tcW w:w="488" w:type="pct"/>
+            <w:tcW w:w="1190" w:type="pct"/>
             <w:vAlign w:val="center"/>
           </w:tcPr>
           <w:p>
@@ -1174,18 +881,66 @@
             </w:pPr>
             <w:r>
               <w:rPr>
-                <w:rFonts w:hint="cs"/>
-                <w:sz w:val="28"/>
-                <w:szCs w:val="28"/>
-                <w:rtl/>
-              </w:rPr>
-              <w:t>التوقيع :</w:t>
+                <w:sz w:val="28"/>
+                <w:szCs w:val="28"/>
+              </w:rPr>
+              <w:t>{name_customer}</w:t>
             </w:r>
           </w:p>
         </w:tc>
         <w:tc>
           <w:tcPr>
-            <w:tcW w:w="739" w:type="pct"/>
+            <w:tcW w:w="437" w:type="pct"/>
+            <w:vAlign w:val="center"/>
+          </w:tcPr>
+          <w:p>
+            <w:pPr>
+              <w:ind w:firstLine="0"/>
+              <w:rPr>
+                <w:sz w:val="28"/>
+                <w:szCs w:val="28"/>
+                <w:rtl/>
+              </w:rPr>
+            </w:pPr>
+            <w:r>
+              <w:rPr>
+                <w:rFonts w:hint="cs"/>
+                <w:sz w:val="28"/>
+                <w:szCs w:val="28"/>
+                <w:rtl/>
+              </w:rPr>
+              <w:t>التوقيع</w:t>
+            </w:r>
+          </w:p>
+        </w:tc>
+        <w:tc>
+          <w:tcPr>
+            <w:tcW w:w="155" w:type="pct"/>
+            <w:vAlign w:val="center"/>
+          </w:tcPr>
+          <w:p>
+            <w:pPr>
+              <w:ind w:firstLine="0"/>
+              <w:rPr>
+                <w:sz w:val="28"/>
+                <w:szCs w:val="28"/>
+                <w:rtl/>
+              </w:rPr>
+            </w:pPr>
+            <w:r>
+              <w:rPr>
+                <w:rFonts w:hint="cs"/>
+                <w:sz w:val="28"/>
+                <w:szCs w:val="28"/>
+                <w:rtl/>
+              </w:rPr>
+              <w:t>:</w:t>
+            </w:r>
+          </w:p>
+        </w:tc>
+        <w:tc>
+          <w:tcPr>
+            <w:tcW w:w="770" w:type="pct"/>
             <w:vAlign w:val="center"/>
           </w:tcPr>
           <w:p>
@@ -1224,7 +979,7 @@
         </w:tc>
         <w:tc>
           <w:tcPr>
-            <w:tcW w:w="1642" w:type="pct"/>
+            <w:tcW w:w="695" w:type="pct"/>
             <w:vAlign w:val="center"/>
           </w:tcPr>
           <w:p>
@@ -1258,30 +1013,55 @@
                 <w:szCs w:val="28"/>
                 <w:rtl/>
               </w:rPr>
-              <w:t xml:space="preserve">الطلب : </w:t>
+              <w:t>الطلب</w:t>
             </w:r>
+          </w:p>
+        </w:tc>
+        <w:tc>
+          <w:tcPr>
+            <w:tcW w:w="157" w:type="pct"/>
+            <w:vAlign w:val="center"/>
+          </w:tcPr>
+          <w:p>
+            <w:pPr>
+              <w:ind w:firstLine="0"/>
+              <w:rPr>
+                <w:sz w:val="28"/>
+                <w:szCs w:val="28"/>
+                <w:rtl/>
+              </w:rPr>
+            </w:pPr>
             <w:r>
               <w:rPr>
-                <w:sz w:val="28"/>
-                <w:szCs w:val="28"/>
-              </w:rPr>
-              <w:t>{</w:t>
+                <w:rFonts w:hint="cs"/>
+                <w:sz w:val="28"/>
+                <w:szCs w:val="28"/>
+                <w:rtl/>
+              </w:rPr>
+              <w:t>:</w:t>
             </w:r>
-            <w:proofErr w:type="spellStart"/>
+          </w:p>
+        </w:tc>
+        <w:tc>
+          <w:tcPr>
+            <w:tcW w:w="1072" w:type="pct"/>
+            <w:vAlign w:val="center"/>
+          </w:tcPr>
+          <w:p>
+            <w:pPr>
+              <w:ind w:firstLine="0"/>
+              <w:rPr>
+                <w:sz w:val="28"/>
+                <w:szCs w:val="28"/>
+                <w:rtl/>
+              </w:rPr>
+            </w:pPr>
             <w:r>
               <w:rPr>
                 <w:sz w:val="28"/>
                 <w:szCs w:val="28"/>
               </w:rPr>
-              <w:t>order_number</w:t>
-            </w:r>
-            <w:proofErr w:type="spellEnd"/>
-            <w:r>
-              <w:rPr>
-                <w:sz w:val="28"/>
-                <w:szCs w:val="28"/>
-              </w:rPr>
-              <w:t>}</w:t>
+              <w:t>{order_number}</w:t>
             </w:r>
           </w:p>
         </w:tc>
@@ -1289,7 +1069,7 @@
       <w:tr>
         <w:tc>
           <w:tcPr>
-            <w:tcW w:w="2130" w:type="pct"/>
+            <w:tcW w:w="371" w:type="pct"/>
             <w:vAlign w:val="center"/>
           </w:tcPr>
           <w:p>
@@ -1301,15 +1081,153 @@
                 <w:rtl/>
               </w:rPr>
             </w:pPr>
-            <w:r>
-              <w:rPr>
-                <w:rFonts w:hint="cs"/>
-                <w:sz w:val="28"/>
-                <w:szCs w:val="28"/>
-                <w:rtl/>
-              </w:rPr>
-              <w:t>`</w:t>
-            </w:r>
+          </w:p>
+        </w:tc>
+        <w:tc>
+          <w:tcPr>
+            <w:tcW w:w="154" w:type="pct"/>
+            <w:vAlign w:val="center"/>
+          </w:tcPr>
+          <w:p>
+            <w:pPr>
+              <w:ind w:firstLine="0"/>
+              <w:rPr>
+                <w:sz w:val="28"/>
+                <w:szCs w:val="28"/>
+                <w:rtl/>
+              </w:rPr>
+            </w:pPr>
+          </w:p>
+        </w:tc>
+        <w:tc>
+          <w:tcPr>
+            <w:tcW w:w="1190" w:type="pct"/>
+            <w:vAlign w:val="center"/>
+          </w:tcPr>
+          <w:p>
+            <w:pPr>
+              <w:ind w:firstLine="0"/>
+              <w:rPr>
+                <w:sz w:val="28"/>
+                <w:szCs w:val="28"/>
+                <w:rtl/>
+              </w:rPr>
+            </w:pPr>
+          </w:p>
+        </w:tc>
+        <w:tc>
+          <w:tcPr>
+            <w:tcW w:w="437" w:type="pct"/>
+            <w:vAlign w:val="center"/>
+          </w:tcPr>
+          <w:p>
+            <w:pPr>
+              <w:ind w:firstLine="0"/>
+              <w:rPr>
+                <w:sz w:val="28"/>
+                <w:szCs w:val="28"/>
+                <w:rtl/>
+              </w:rPr>
+            </w:pPr>
+          </w:p>
+        </w:tc>
+        <w:tc>
+          <w:tcPr>
+            <w:tcW w:w="155" w:type="pct"/>
+            <w:vAlign w:val="center"/>
+          </w:tcPr>
+          <w:p>
+            <w:pPr>
+              <w:ind w:firstLine="0"/>
+              <w:rPr>
+                <w:sz w:val="28"/>
+                <w:szCs w:val="28"/>
+                <w:rtl/>
+              </w:rPr>
+            </w:pPr>
+          </w:p>
+        </w:tc>
+        <w:tc>
+          <w:tcPr>
+            <w:tcW w:w="770" w:type="pct"/>
+            <w:vAlign w:val="center"/>
+          </w:tcPr>
+          <w:p>
+            <w:pPr>
+              <w:ind w:firstLine="0"/>
+              <w:rPr>
+                <w:sz w:val="28"/>
+                <w:szCs w:val="28"/>
+                <w:rtl/>
+              </w:rPr>
+            </w:pPr>
+          </w:p>
+        </w:tc>
+        <w:tc>
+          <w:tcPr>
+            <w:tcW w:w="695" w:type="pct"/>
+            <w:vAlign w:val="center"/>
+          </w:tcPr>
+          <w:p>
+            <w:pPr>
+              <w:ind w:firstLine="0"/>
+              <w:rPr>
+                <w:sz w:val="28"/>
+                <w:szCs w:val="28"/>
+                <w:rtl/>
+              </w:rPr>
+            </w:pPr>
+          </w:p>
+        </w:tc>
+        <w:tc>
+          <w:tcPr>
+            <w:tcW w:w="157" w:type="pct"/>
+            <w:vAlign w:val="center"/>
+          </w:tcPr>
+          <w:p>
+            <w:pPr>
+              <w:ind w:firstLine="0"/>
+              <w:rPr>
+                <w:sz w:val="28"/>
+                <w:szCs w:val="28"/>
+                <w:rtl/>
+              </w:rPr>
+            </w:pPr>
+          </w:p>
+        </w:tc>
+        <w:tc>
+          <w:tcPr>
+            <w:tcW w:w="1072" w:type="pct"/>
+            <w:vAlign w:val="center"/>
+          </w:tcPr>
+          <w:p>
+            <w:pPr>
+              <w:ind w:firstLine="0"/>
+              <w:rPr>
+                <w:sz w:val="28"/>
+                <w:szCs w:val="28"/>
+                <w:rtl/>
+              </w:rPr>
+            </w:pPr>
+          </w:p>
+        </w:tc>
+      </w:tr>
+      <w:tr>
+        <w:tc>
+          <w:tcPr>
+            <w:tcW w:w="1715" w:type="pct"/>
+            <w:gridSpan w:val="3"/>
+            <w:vAlign w:val="center"/>
+          </w:tcPr>
+          <w:p>
+            <w:pPr>
+              <w:ind w:firstLine="0"/>
+              <w:rPr>
+                <w:sz w:val="28"/>
+                <w:szCs w:val="28"/>
+                <w:rtl/>
+              </w:rPr>
+            </w:pPr>
             <w:r>
               <w:rPr>
                 <w:sz w:val="28"/>
@@ -1325,41 +1243,19 @@
                 <w:szCs w:val="28"/>
                 <w:rtl/>
               </w:rPr>
-              <w:t xml:space="preserve">الموظفة : </w:t>
-            </w:r>
-            <w:r>
-              <w:rPr>
-                <w:sz w:val="28"/>
-                <w:szCs w:val="28"/>
-              </w:rPr>
-              <w:t>{</w:t>
-            </w:r>
-            <w:proofErr w:type="spellStart"/>
-            <w:r>
-              <w:rPr>
-                <w:sz w:val="28"/>
-                <w:szCs w:val="28"/>
-              </w:rPr>
-              <w:t>employee_name</w:t>
-            </w:r>
-            <w:proofErr w:type="spellEnd"/>
-            <w:r>
-              <w:rPr>
-                <w:sz w:val="28"/>
-                <w:szCs w:val="28"/>
-              </w:rPr>
-              <w:t>}</w:t>
+              <w:t>الموظفة</w:t>
             </w:r>
           </w:p>
         </w:tc>
         <w:tc>
           <w:tcPr>
-            <w:tcW w:w="488" w:type="pct"/>
+            <w:tcW w:w="1362" w:type="pct"/>
+            <w:gridSpan w:val="3"/>
+            <w:vAlign w:val="center"/>
           </w:tcPr>
           <w:p>
             <w:pPr>
               <w:ind w:firstLine="0"/>
-              <w:jc w:val="left"/>
               <w:rPr>
                 <w:sz w:val="28"/>
                 <w:szCs w:val="28"/>
@@ -1373,14 +1269,70 @@
                 <w:szCs w:val="28"/>
                 <w:rtl/>
               </w:rPr>
-              <w:t>التوقيع :</w:t>
+              <w:t>:</w:t>
+            </w:r>
+            <w:r>
+              <w:rPr>
+                <w:sz w:val="28"/>
+                <w:szCs w:val="28"/>
+              </w:rPr>
+              <w:t>{employee_name}</w:t>
             </w:r>
           </w:p>
         </w:tc>
         <w:tc>
           <w:tcPr>
-            <w:tcW w:w="2382" w:type="pct"/>
-            <w:gridSpan w:val="2"/>
+            <w:tcW w:w="695" w:type="pct"/>
+            <w:vAlign w:val="center"/>
+          </w:tcPr>
+          <w:p>
+            <w:pPr>
+              <w:ind w:firstLine="0"/>
+              <w:rPr>
+                <w:sz w:val="28"/>
+                <w:szCs w:val="28"/>
+                <w:rtl/>
+              </w:rPr>
+            </w:pPr>
+            <w:r>
+              <w:rPr>
+                <w:rFonts w:hint="cs"/>
+                <w:sz w:val="28"/>
+                <w:szCs w:val="28"/>
+                <w:rtl/>
+              </w:rPr>
+              <w:t>التوقيع</w:t>
+            </w:r>
+          </w:p>
+        </w:tc>
+        <w:tc>
+          <w:tcPr>
+            <w:tcW w:w="157" w:type="pct"/>
+            <w:vAlign w:val="center"/>
+          </w:tcPr>
+          <w:p>
+            <w:pPr>
+              <w:ind w:firstLine="0"/>
+              <w:rPr>
+                <w:sz w:val="28"/>
+                <w:szCs w:val="28"/>
+                <w:rtl/>
+              </w:rPr>
+            </w:pPr>
+            <w:r>
+              <w:rPr>
+                <w:rFonts w:hint="cs"/>
+                <w:sz w:val="28"/>
+                <w:szCs w:val="28"/>
+                <w:rtl/>
+              </w:rPr>
+              <w:t>:</w:t>
+            </w:r>
+          </w:p>
+        </w:tc>
+        <w:tc>
+          <w:tcPr>
+            <w:tcW w:w="1072" w:type="pct"/>
             <w:vAlign w:val="center"/>
           </w:tcPr>
           <w:p>
@@ -1425,53 +1377,18 @@
         <w:rPr>
           <w:sz w:val="28"/>
           <w:szCs w:val="28"/>
-          <w:rtl/>
-        </w:rPr>
-      </w:pPr>
-    </w:p>
-    <w:p>
-      <w:pPr>
-        <w:ind w:firstLine="0"/>
-        <w:rPr>
-          <w:sz w:val="28"/>
-          <w:szCs w:val="28"/>
-          <w:rtl/>
-        </w:rPr>
-      </w:pPr>
-    </w:p>
-    <w:p>
-      <w:pPr>
-        <w:ind w:firstLine="0"/>
-        <w:rPr>
-          <w:rFonts w:ascii="Calibri" w:hAnsi="Calibri" w:cs="Calibri"/>
-          <w:sz w:val="28"/>
-          <w:szCs w:val="28"/>
-          <w:rtl/>
-        </w:rPr>
-      </w:pPr>
-      <w:r>
-        <w:rPr>
-          <w:rFonts w:hint="cs"/>
-          <w:sz w:val="28"/>
-          <w:szCs w:val="28"/>
-          <w:rtl/>
-        </w:rPr>
-        <w:t>مرفق التوجيه 20076</w:t>
-      </w:r>
-    </w:p>
-    <w:p>
-      <w:pPr>
-        <w:ind w:firstLine="0"/>
-        <w:rPr>
-          <w:sz w:val="28"/>
-          <w:szCs w:val="28"/>
         </w:rPr>
       </w:pPr>
       <w:bookmarkStart w:id="0" w:name="_GoBack"/>
       <w:bookmarkEnd w:id="0"/>
     </w:p>
     <w:sectPr>
-      <w:footerReference w:type="default" r:id="rId8"/>
+      <w:headerReference w:type="even" r:id="rId7"/>
+      <w:headerReference w:type="default" r:id="rId8"/>
+      <w:footerReference w:type="even" r:id="rId9"/>
+      <w:footerReference w:type="default" r:id="rId10"/>
+      <w:headerReference w:type="first" r:id="rId11"/>
+      <w:footerReference w:type="first" r:id="rId12"/>
       <w:pgSz w:w="11906" w:h="16838" w:code="9"/>
       <w:pgMar w:top="1701" w:right="1474" w:bottom="1418" w:left="1247" w:header="720" w:footer="794" w:gutter="0"/>
       <w:cols w:space="708"/>
@@ -1484,7 +1401,7 @@
 </file>
 
 <file path=word/endnotes.xml><?xml version="1.0" encoding="utf-8"?>
-<w:endnotes xmlns:wpc="http://schemas.microsoft.com/office/word/2010/wordprocessingCanvas" xmlns:mc="http://schemas.openxmlformats.org/markup-compatibility/2006" xmlns:o="urn:schemas-microsoft-com:office:office" xmlns:r="http://schemas.openxmlformats.org/officeDocument/2006/relationships" xmlns:m="http://schemas.openxmlformats.org/officeDocument/2006/math" xmlns:v="urn:schemas-microsoft-com:vml" xmlns:wp14="http://schemas.microsoft.com/office/word/2010/wordprocessingDrawing" xmlns:wp="http://schemas.openxmlformats.org/drawingml/2006/wordprocessingDrawing" xmlns:w10="urn:schemas-microsoft-com:office:word" xmlns:w="http://schemas.openxmlformats.org/wordprocessingml/2006/main" xmlns:w14="http://schemas.microsoft.com/office/word/2010/wordml" xmlns:wpg="http://schemas.microsoft.com/office/word/2010/wordprocessingGroup" xmlns:wpi="http://schemas.microsoft.com/office/word/2010/wordprocessingInk" xmlns:wne="http://schemas.microsoft.com/office/word/2006/wordml" xmlns:wps="http://schemas.microsoft.com/office/word/2010/wordprocessingShape" mc:Ignorable="w14 wp14">
+<w:endnotes xmlns:wpc="http://schemas.microsoft.com/office/word/2010/wordprocessingCanvas" xmlns:cx="http://schemas.microsoft.com/office/drawing/2014/chartex" xmlns:cx1="http://schemas.microsoft.com/office/drawing/2015/9/8/chartex" xmlns:mc="http://schemas.openxmlformats.org/markup-compatibility/2006" xmlns:o="urn:schemas-microsoft-com:office:office" xmlns:r="http://schemas.openxmlformats.org/officeDocument/2006/relationships" xmlns:m="http://schemas.openxmlformats.org/officeDocument/2006/math" xmlns:v="urn:schemas-microsoft-com:vml" xmlns:wp14="http://schemas.microsoft.com/office/word/2010/wordprocessingDrawing" xmlns:wp="http://schemas.openxmlformats.org/drawingml/2006/wordprocessingDrawing" xmlns:w10="urn:schemas-microsoft-com:office:word" xmlns:w="http://schemas.openxmlformats.org/wordprocessingml/2006/main" xmlns:w14="http://schemas.microsoft.com/office/word/2010/wordml" xmlns:w15="http://schemas.microsoft.com/office/word/2012/wordml" xmlns:w16se="http://schemas.microsoft.com/office/word/2015/wordml/symex" xmlns:wpg="http://schemas.microsoft.com/office/word/2010/wordprocessingGroup" xmlns:wpi="http://schemas.microsoft.com/office/word/2010/wordprocessingInk" xmlns:wne="http://schemas.microsoft.com/office/word/2006/wordml" xmlns:wps="http://schemas.microsoft.com/office/word/2010/wordprocessingShape" mc:Ignorable="w14 w15 w16se wp14">
   <w:endnote w:type="separator" w:id="-1">
     <w:p>
       <w:r>
@@ -1503,7 +1420,17 @@
 </file>
 
 <file path=word/footer1.xml><?xml version="1.0" encoding="utf-8"?>
-<w:ftr xmlns:wpc="http://schemas.microsoft.com/office/word/2010/wordprocessingCanvas" xmlns:mc="http://schemas.openxmlformats.org/markup-compatibility/2006" xmlns:o="urn:schemas-microsoft-com:office:office" xmlns:r="http://schemas.openxmlformats.org/officeDocument/2006/relationships" xmlns:m="http://schemas.openxmlformats.org/officeDocument/2006/math" xmlns:v="urn:schemas-microsoft-com:vml" xmlns:wp14="http://schemas.microsoft.com/office/word/2010/wordprocessingDrawing" xmlns:wp="http://schemas.openxmlformats.org/drawingml/2006/wordprocessingDrawing" xmlns:w10="urn:schemas-microsoft-com:office:word" xmlns:w="http://schemas.openxmlformats.org/wordprocessingml/2006/main" xmlns:w14="http://schemas.microsoft.com/office/word/2010/wordml" xmlns:wpg="http://schemas.microsoft.com/office/word/2010/wordprocessingGroup" xmlns:wpi="http://schemas.microsoft.com/office/word/2010/wordprocessingInk" xmlns:wne="http://schemas.microsoft.com/office/word/2006/wordml" xmlns:wps="http://schemas.microsoft.com/office/word/2010/wordprocessingShape" mc:Ignorable="w14 wp14">
+<w:ftr xmlns:wpc="http://schemas.microsoft.com/office/word/2010/wordprocessingCanvas" xmlns:cx="http://schemas.microsoft.com/office/drawing/2014/chartex" xmlns:cx1="http://schemas.microsoft.com/office/drawing/2015/9/8/chartex" xmlns:mc="http://schemas.openxmlformats.org/markup-compatibility/2006" xmlns:o="urn:schemas-microsoft-com:office:office" xmlns:r="http://schemas.openxmlformats.org/officeDocument/2006/relationships" xmlns:m="http://schemas.openxmlformats.org/officeDocument/2006/math" xmlns:v="urn:schemas-microsoft-com:vml" xmlns:wp14="http://schemas.microsoft.com/office/word/2010/wordprocessingDrawing" xmlns:wp="http://schemas.openxmlformats.org/drawingml/2006/wordprocessingDrawing" xmlns:w10="urn:schemas-microsoft-com:office:word" xmlns:w="http://schemas.openxmlformats.org/wordprocessingml/2006/main" xmlns:w14="http://schemas.microsoft.com/office/word/2010/wordml" xmlns:w15="http://schemas.microsoft.com/office/word/2012/wordml" xmlns:w16se="http://schemas.microsoft.com/office/word/2015/wordml/symex" xmlns:wpg="http://schemas.microsoft.com/office/word/2010/wordprocessingGroup" xmlns:wpi="http://schemas.microsoft.com/office/word/2010/wordprocessingInk" xmlns:wne="http://schemas.microsoft.com/office/word/2006/wordml" xmlns:wps="http://schemas.microsoft.com/office/word/2010/wordprocessingShape" mc:Ignorable="w14 w15 w16se wp14">
+  <w:p>
+    <w:pPr>
+      <w:pStyle w:val="Footer"/>
+    </w:pPr>
+  </w:p>
+</w:ftr>
+</file>
+
+<file path=word/footer2.xml><?xml version="1.0" encoding="utf-8"?>
+<w:ftr xmlns:wpc="http://schemas.microsoft.com/office/word/2010/wordprocessingCanvas" xmlns:cx="http://schemas.microsoft.com/office/drawing/2014/chartex" xmlns:cx1="http://schemas.microsoft.com/office/drawing/2015/9/8/chartex" xmlns:mc="http://schemas.openxmlformats.org/markup-compatibility/2006" xmlns:o="urn:schemas-microsoft-com:office:office" xmlns:r="http://schemas.openxmlformats.org/officeDocument/2006/relationships" xmlns:m="http://schemas.openxmlformats.org/officeDocument/2006/math" xmlns:v="urn:schemas-microsoft-com:vml" xmlns:wp14="http://schemas.microsoft.com/office/word/2010/wordprocessingDrawing" xmlns:wp="http://schemas.openxmlformats.org/drawingml/2006/wordprocessingDrawing" xmlns:w10="urn:schemas-microsoft-com:office:word" xmlns:w="http://schemas.openxmlformats.org/wordprocessingml/2006/main" xmlns:w14="http://schemas.microsoft.com/office/word/2010/wordml" xmlns:w15="http://schemas.microsoft.com/office/word/2012/wordml" xmlns:w16se="http://schemas.microsoft.com/office/word/2015/wordml/symex" xmlns:wpg="http://schemas.microsoft.com/office/word/2010/wordprocessingGroup" xmlns:wpi="http://schemas.microsoft.com/office/word/2010/wordprocessingInk" xmlns:wne="http://schemas.microsoft.com/office/word/2006/wordml" xmlns:wps="http://schemas.microsoft.com/office/word/2010/wordprocessingShape" mc:Ignorable="w14 w15 w16se wp14">
   <w:p>
     <w:pPr>
       <w:pStyle w:val="Footer"/>
@@ -1524,12 +1451,12 @@
         <w:sz w:val="24"/>
         <w:szCs w:val="24"/>
         <w:rtl/>
-        <w:lang w:val="en-IN" w:eastAsia="en-IN"/>
+        <w:lang w:eastAsia="en-US"/>
       </w:rPr>
       <mc:AlternateContent>
         <mc:Choice Requires="wps">
           <w:drawing>
-            <wp:anchor distT="0" distB="0" distL="114300" distR="114300" simplePos="0" relativeHeight="251659264" behindDoc="0" locked="0" layoutInCell="0" allowOverlap="1" wp14:anchorId="13D73394" wp14:editId="41E2714F">
+            <wp:anchor distT="0" distB="0" distL="114300" distR="114300" simplePos="0" relativeHeight="251659264" behindDoc="0" locked="0" layoutInCell="0" allowOverlap="1">
               <wp:simplePos x="0" y="0"/>
               <wp:positionH relativeFrom="page">
                 <wp:posOffset>0</wp:posOffset>
@@ -1578,6 +1505,13 @@
                               <w:sz w:val="20"/>
                             </w:rPr>
                           </w:pPr>
+                          <w:r>
+                            <w:rPr>
+                              <w:rFonts w:ascii="Calibri" w:hAnsi="Calibri" w:cs="Calibri"/>
+                              <w:sz w:val="20"/>
+                            </w:rPr>
+                            <w:t>Classification: Internal Use</w:t>
+                          </w:r>
                         </w:p>
                       </w:txbxContent>
                     </wps:txbx>
@@ -1593,13 +1527,14 @@
             </wp:anchor>
           </w:drawing>
         </mc:Choice>
-        <mc:Fallback xmlns:w16se="http://schemas.microsoft.com/office/word/2015/wordml/symex" xmlns:w16="http://schemas.microsoft.com/office/word/2018/wordml" xmlns:w16cid="http://schemas.microsoft.com/office/word/2016/wordml/cid" xmlns:w16cex="http://schemas.microsoft.com/office/word/2018/wordml/cex" xmlns:w15="http://schemas.microsoft.com/office/word/2012/wordml" xmlns:am3d="http://schemas.microsoft.com/office/drawing/2017/model3d" xmlns:aink="http://schemas.microsoft.com/office/drawing/2016/ink" xmlns:cx8="http://schemas.microsoft.com/office/drawing/2016/5/14/chartex" xmlns:cx7="http://schemas.microsoft.com/office/drawing/2016/5/13/chartex" xmlns:cx6="http://schemas.microsoft.com/office/drawing/2016/5/12/chartex" xmlns:cx5="http://schemas.microsoft.com/office/drawing/2016/5/11/chartex" xmlns:cx4="http://schemas.microsoft.com/office/drawing/2016/5/10/chartex" xmlns:cx3="http://schemas.microsoft.com/office/drawing/2016/5/9/chartex" xmlns:cx2="http://schemas.microsoft.com/office/drawing/2015/10/21/chartex" xmlns:cx1="http://schemas.microsoft.com/office/drawing/2015/9/8/chartex" xmlns:cx="http://schemas.microsoft.com/office/drawing/2014/chartex">
+        <mc:Fallback>
           <w:pict>
-            <v:shapetype w14:anchorId="13D73394" id="_x0000_t202" coordsize="21600,21600" o:spt="202" path="m,l,21600r21600,l21600,xe">
+            <v:shapetype id="_x0000_t202" coordsize="21600,21600" o:spt="202" path="m,l,21600r21600,l21600,xe">
               <v:stroke joinstyle="miter"/>
               <v:path gradientshapeok="t" o:connecttype="rect"/>
             </v:shapetype>
-            <v:shape id="MSIPCM7621418d8e1bebad3274fdb1" o:spid="_x0000_s1026" type="#_x0000_t202" alt="{&quot;HashCode&quot;:24282363,&quot;Height&quot;:841.0,&quot;Width&quot;:595.0,&quot;Placement&quot;:&quot;Footer&quot;,&quot;Index&quot;:&quot;Primary&quot;,&quot;Section&quot;:1,&quot;Top&quot;:0.0,&quot;Left&quot;:0.0}" style="position:absolute;left:0;text-align:left;margin-left:0;margin-top:805.9pt;width:595.3pt;height:21pt;z-index:251659264;visibility:visible;mso-wrap-style:square;mso-wrap-distance-left:9pt;mso-wrap-distance-top:0;mso-wrap-distance-right:9pt;mso-wrap-distance-bottom:0;mso-position-horizontal:absolute;mso-position-horizontal-relative:page;mso-position-vertical:absolute;mso-position-vertical-relative:page;v-text-anchor:bottom" o:gfxdata="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" o:allowincell="f" filled="f" stroked="f" strokeweight=".5pt">
+            <v:shape id="MSIPCM7621418d8e1bebad3274fdb1" o:spid="_x0000_s1026" type="#_x0000_t202" alt="{&quot;HashCode&quot;:24282363,&quot;Height&quot;:841.0,&quot;Width&quot;:595.0,&quot;Placement&quot;:&quot;Footer&quot;,&quot;Index&quot;:&quot;Primary&quot;,&quot;Section&quot;:1,&quot;Top&quot;:0.0,&quot;Left&quot;:0.0}" style="position:absolute;left:0;text-align:left;margin-left:0;margin-top:805.9pt;width:595.3pt;height:21pt;z-index:251659264;visibility:visible;mso-wrap-style:square;mso-wrap-distance-left:9pt;mso-wrap-distance-top:0;mso-wrap-distance-right:9pt;mso-wrap-distance-bottom:0;mso-position-horizontal:absolute;mso-position-horizontal-relative:page;mso-position-vertical:absolute;mso-position-vertical-relative:page;v-text-anchor:bottom" o:gfxdata="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" o:allowincell="f" filled="f" stroked="f" strokeweight=".5pt">
+              <v:fill o:detectmouseclick="t"/>
               <v:textbox inset="20pt,0,,0">
                 <w:txbxContent>
                   <w:p>
@@ -1610,6 +1545,13 @@
                         <w:sz w:val="20"/>
                       </w:rPr>
                     </w:pPr>
+                    <w:r>
+                      <w:rPr>
+                        <w:rFonts w:ascii="Calibri" w:hAnsi="Calibri" w:cs="Calibri"/>
+                        <w:sz w:val="20"/>
+                      </w:rPr>
+                      <w:t>Classification: Internal Use</w:t>
+                    </w:r>
                   </w:p>
                 </w:txbxContent>
               </v:textbox>
@@ -1618,6 +1560,24 @@
           </w:pict>
         </mc:Fallback>
       </mc:AlternateContent>
+    </w:r>
+    <w:r>
+      <w:rPr>
+        <w:rFonts w:hint="cs"/>
+        <w:sz w:val="24"/>
+        <w:szCs w:val="24"/>
+        <w:rtl/>
+      </w:rPr>
+      <w:t xml:space="preserve">مرفق </w:t>
+    </w:r>
+    <w:r>
+      <w:rPr>
+        <w:rFonts w:hint="cs"/>
+        <w:sz w:val="24"/>
+        <w:szCs w:val="24"/>
+        <w:rtl/>
+      </w:rPr>
+      <w:t>التوجيه 20076</w:t>
     </w:r>
     <w:r>
       <w:rPr>
@@ -1637,12 +1597,116 @@
       </w:rPr>
       <w:tab/>
     </w:r>
+    <w:r>
+      <w:rPr>
+        <w:rStyle w:val="PageNumber"/>
+        <w:sz w:val="24"/>
+        <w:szCs w:val="24"/>
+      </w:rPr>
+      <w:fldChar w:fldCharType="begin"/>
+    </w:r>
+    <w:r>
+      <w:rPr>
+        <w:rStyle w:val="PageNumber"/>
+        <w:sz w:val="24"/>
+        <w:szCs w:val="24"/>
+      </w:rPr>
+      <w:instrText xml:space="preserve"> PAGE </w:instrText>
+    </w:r>
+    <w:r>
+      <w:rPr>
+        <w:rStyle w:val="PageNumber"/>
+        <w:sz w:val="24"/>
+        <w:szCs w:val="24"/>
+      </w:rPr>
+      <w:fldChar w:fldCharType="separate"/>
+    </w:r>
+    <w:r>
+      <w:rPr>
+        <w:rStyle w:val="PageNumber"/>
+        <w:noProof/>
+        <w:sz w:val="24"/>
+        <w:szCs w:val="24"/>
+        <w:rtl/>
+      </w:rPr>
+      <w:t>1</w:t>
+    </w:r>
+    <w:r>
+      <w:rPr>
+        <w:rStyle w:val="PageNumber"/>
+        <w:sz w:val="24"/>
+        <w:szCs w:val="24"/>
+      </w:rPr>
+      <w:fldChar w:fldCharType="end"/>
+    </w:r>
+    <w:r>
+      <w:rPr>
+        <w:rStyle w:val="PageNumber"/>
+        <w:rFonts w:hint="cs"/>
+        <w:sz w:val="24"/>
+        <w:szCs w:val="24"/>
+        <w:rtl/>
+      </w:rPr>
+      <w:t>/</w:t>
+    </w:r>
+    <w:r>
+      <w:rPr>
+        <w:rStyle w:val="PageNumber"/>
+        <w:sz w:val="24"/>
+        <w:szCs w:val="24"/>
+      </w:rPr>
+      <w:fldChar w:fldCharType="begin"/>
+    </w:r>
+    <w:r>
+      <w:rPr>
+        <w:rStyle w:val="PageNumber"/>
+        <w:sz w:val="24"/>
+        <w:szCs w:val="24"/>
+      </w:rPr>
+      <w:instrText xml:space="preserve"> NUMPAGES </w:instrText>
+    </w:r>
+    <w:r>
+      <w:rPr>
+        <w:rStyle w:val="PageNumber"/>
+        <w:sz w:val="24"/>
+        <w:szCs w:val="24"/>
+      </w:rPr>
+      <w:fldChar w:fldCharType="separate"/>
+    </w:r>
+    <w:r>
+      <w:rPr>
+        <w:rStyle w:val="PageNumber"/>
+        <w:noProof/>
+        <w:sz w:val="24"/>
+        <w:szCs w:val="24"/>
+        <w:rtl/>
+      </w:rPr>
+      <w:t>1</w:t>
+    </w:r>
+    <w:r>
+      <w:rPr>
+        <w:rStyle w:val="PageNumber"/>
+        <w:sz w:val="24"/>
+        <w:szCs w:val="24"/>
+      </w:rPr>
+      <w:fldChar w:fldCharType="end"/>
+    </w:r>
+  </w:p>
+</w:ftr>
+</file>
+
+<file path=word/footer3.xml><?xml version="1.0" encoding="utf-8"?>
+<w:ftr xmlns:wpc="http://schemas.microsoft.com/office/word/2010/wordprocessingCanvas" xmlns:cx="http://schemas.microsoft.com/office/drawing/2014/chartex" xmlns:cx1="http://schemas.microsoft.com/office/drawing/2015/9/8/chartex" xmlns:mc="http://schemas.openxmlformats.org/markup-compatibility/2006" xmlns:o="urn:schemas-microsoft-com:office:office" xmlns:r="http://schemas.openxmlformats.org/officeDocument/2006/relationships" xmlns:m="http://schemas.openxmlformats.org/officeDocument/2006/math" xmlns:v="urn:schemas-microsoft-com:vml" xmlns:wp14="http://schemas.microsoft.com/office/word/2010/wordprocessingDrawing" xmlns:wp="http://schemas.openxmlformats.org/drawingml/2006/wordprocessingDrawing" xmlns:w10="urn:schemas-microsoft-com:office:word" xmlns:w="http://schemas.openxmlformats.org/wordprocessingml/2006/main" xmlns:w14="http://schemas.microsoft.com/office/word/2010/wordml" xmlns:w15="http://schemas.microsoft.com/office/word/2012/wordml" xmlns:w16se="http://schemas.microsoft.com/office/word/2015/wordml/symex" xmlns:wpg="http://schemas.microsoft.com/office/word/2010/wordprocessingGroup" xmlns:wpi="http://schemas.microsoft.com/office/word/2010/wordprocessingInk" xmlns:wne="http://schemas.microsoft.com/office/word/2006/wordml" xmlns:wps="http://schemas.microsoft.com/office/word/2010/wordprocessingShape" mc:Ignorable="w14 w15 w16se wp14">
+  <w:p>
+    <w:pPr>
+      <w:pStyle w:val="Footer"/>
+    </w:pPr>
   </w:p>
 </w:ftr>
 </file>
 
 <file path=word/footnotes.xml><?xml version="1.0" encoding="utf-8"?>
-<w:footnotes xmlns:wpc="http://schemas.microsoft.com/office/word/2010/wordprocessingCanvas" xmlns:mc="http://schemas.openxmlformats.org/markup-compatibility/2006" xmlns:o="urn:schemas-microsoft-com:office:office" xmlns:r="http://schemas.openxmlformats.org/officeDocument/2006/relationships" xmlns:m="http://schemas.openxmlformats.org/officeDocument/2006/math" xmlns:v="urn:schemas-microsoft-com:vml" xmlns:wp14="http://schemas.microsoft.com/office/word/2010/wordprocessingDrawing" xmlns:wp="http://schemas.openxmlformats.org/drawingml/2006/wordprocessingDrawing" xmlns:w10="urn:schemas-microsoft-com:office:word" xmlns:w="http://schemas.openxmlformats.org/wordprocessingml/2006/main" xmlns:w14="http://schemas.microsoft.com/office/word/2010/wordml" xmlns:wpg="http://schemas.microsoft.com/office/word/2010/wordprocessingGroup" xmlns:wpi="http://schemas.microsoft.com/office/word/2010/wordprocessingInk" xmlns:wne="http://schemas.microsoft.com/office/word/2006/wordml" xmlns:wps="http://schemas.microsoft.com/office/word/2010/wordprocessingShape" mc:Ignorable="w14 wp14">
+<w:footnotes xmlns:wpc="http://schemas.microsoft.com/office/word/2010/wordprocessingCanvas" xmlns:cx="http://schemas.microsoft.com/office/drawing/2014/chartex" xmlns:cx1="http://schemas.microsoft.com/office/drawing/2015/9/8/chartex" xmlns:mc="http://schemas.openxmlformats.org/markup-compatibility/2006" xmlns:o="urn:schemas-microsoft-com:office:office" xmlns:r="http://schemas.openxmlformats.org/officeDocument/2006/relationships" xmlns:m="http://schemas.openxmlformats.org/officeDocument/2006/math" xmlns:v="urn:schemas-microsoft-com:vml" xmlns:wp14="http://schemas.microsoft.com/office/word/2010/wordprocessingDrawing" xmlns:wp="http://schemas.openxmlformats.org/drawingml/2006/wordprocessingDrawing" xmlns:w10="urn:schemas-microsoft-com:office:word" xmlns:w="http://schemas.openxmlformats.org/wordprocessingml/2006/main" xmlns:w14="http://schemas.microsoft.com/office/word/2010/wordml" xmlns:w15="http://schemas.microsoft.com/office/word/2012/wordml" xmlns:w16se="http://schemas.microsoft.com/office/word/2015/wordml/symex" xmlns:wpg="http://schemas.microsoft.com/office/word/2010/wordprocessingGroup" xmlns:wpi="http://schemas.microsoft.com/office/word/2010/wordprocessingInk" xmlns:wne="http://schemas.microsoft.com/office/word/2006/wordml" xmlns:wps="http://schemas.microsoft.com/office/word/2010/wordprocessingShape" mc:Ignorable="w14 w15 w16se wp14">
   <w:footnote w:type="separator" w:id="-1">
     <w:p>
       <w:r>
@@ -1660,9 +1724,39 @@
 </w:footnotes>
 </file>
 
+<file path=word/header1.xml><?xml version="1.0" encoding="utf-8"?>
+<w:hdr xmlns:wpc="http://schemas.microsoft.com/office/word/2010/wordprocessingCanvas" xmlns:cx="http://schemas.microsoft.com/office/drawing/2014/chartex" xmlns:cx1="http://schemas.microsoft.com/office/drawing/2015/9/8/chartex" xmlns:mc="http://schemas.openxmlformats.org/markup-compatibility/2006" xmlns:o="urn:schemas-microsoft-com:office:office" xmlns:r="http://schemas.openxmlformats.org/officeDocument/2006/relationships" xmlns:m="http://schemas.openxmlformats.org/officeDocument/2006/math" xmlns:v="urn:schemas-microsoft-com:vml" xmlns:wp14="http://schemas.microsoft.com/office/word/2010/wordprocessingDrawing" xmlns:wp="http://schemas.openxmlformats.org/drawingml/2006/wordprocessingDrawing" xmlns:w10="urn:schemas-microsoft-com:office:word" xmlns:w="http://schemas.openxmlformats.org/wordprocessingml/2006/main" xmlns:w14="http://schemas.microsoft.com/office/word/2010/wordml" xmlns:w15="http://schemas.microsoft.com/office/word/2012/wordml" xmlns:w16se="http://schemas.microsoft.com/office/word/2015/wordml/symex" xmlns:wpg="http://schemas.microsoft.com/office/word/2010/wordprocessingGroup" xmlns:wpi="http://schemas.microsoft.com/office/word/2010/wordprocessingInk" xmlns:wne="http://schemas.microsoft.com/office/word/2006/wordml" xmlns:wps="http://schemas.microsoft.com/office/word/2010/wordprocessingShape" mc:Ignorable="w14 w15 w16se wp14">
+  <w:p>
+    <w:pPr>
+      <w:pStyle w:val="Header"/>
+    </w:pPr>
+  </w:p>
+</w:hdr>
+</file>
+
+<file path=word/header2.xml><?xml version="1.0" encoding="utf-8"?>
+<w:hdr xmlns:wpc="http://schemas.microsoft.com/office/word/2010/wordprocessingCanvas" xmlns:cx="http://schemas.microsoft.com/office/drawing/2014/chartex" xmlns:cx1="http://schemas.microsoft.com/office/drawing/2015/9/8/chartex" xmlns:mc="http://schemas.openxmlformats.org/markup-compatibility/2006" xmlns:o="urn:schemas-microsoft-com:office:office" xmlns:r="http://schemas.openxmlformats.org/officeDocument/2006/relationships" xmlns:m="http://schemas.openxmlformats.org/officeDocument/2006/math" xmlns:v="urn:schemas-microsoft-com:vml" xmlns:wp14="http://schemas.microsoft.com/office/word/2010/wordprocessingDrawing" xmlns:wp="http://schemas.openxmlformats.org/drawingml/2006/wordprocessingDrawing" xmlns:w10="urn:schemas-microsoft-com:office:word" xmlns:w="http://schemas.openxmlformats.org/wordprocessingml/2006/main" xmlns:w14="http://schemas.microsoft.com/office/word/2010/wordml" xmlns:w15="http://schemas.microsoft.com/office/word/2012/wordml" xmlns:w16se="http://schemas.microsoft.com/office/word/2015/wordml/symex" xmlns:wpg="http://schemas.microsoft.com/office/word/2010/wordprocessingGroup" xmlns:wpi="http://schemas.microsoft.com/office/word/2010/wordprocessingInk" xmlns:wne="http://schemas.microsoft.com/office/word/2006/wordml" xmlns:wps="http://schemas.microsoft.com/office/word/2010/wordprocessingShape" mc:Ignorable="w14 w15 w16se wp14">
+  <w:p>
+    <w:pPr>
+      <w:pStyle w:val="Header"/>
+    </w:pPr>
+  </w:p>
+</w:hdr>
+</file>
+
+<file path=word/header3.xml><?xml version="1.0" encoding="utf-8"?>
+<w:hdr xmlns:wpc="http://schemas.microsoft.com/office/word/2010/wordprocessingCanvas" xmlns:cx="http://schemas.microsoft.com/office/drawing/2014/chartex" xmlns:cx1="http://schemas.microsoft.com/office/drawing/2015/9/8/chartex" xmlns:mc="http://schemas.openxmlformats.org/markup-compatibility/2006" xmlns:o="urn:schemas-microsoft-com:office:office" xmlns:r="http://schemas.openxmlformats.org/officeDocument/2006/relationships" xmlns:m="http://schemas.openxmlformats.org/officeDocument/2006/math" xmlns:v="urn:schemas-microsoft-com:vml" xmlns:wp14="http://schemas.microsoft.com/office/word/2010/wordprocessingDrawing" xmlns:wp="http://schemas.openxmlformats.org/drawingml/2006/wordprocessingDrawing" xmlns:w10="urn:schemas-microsoft-com:office:word" xmlns:w="http://schemas.openxmlformats.org/wordprocessingml/2006/main" xmlns:w14="http://schemas.microsoft.com/office/word/2010/wordml" xmlns:w15="http://schemas.microsoft.com/office/word/2012/wordml" xmlns:w16se="http://schemas.microsoft.com/office/word/2015/wordml/symex" xmlns:wpg="http://schemas.microsoft.com/office/word/2010/wordprocessingGroup" xmlns:wpi="http://schemas.microsoft.com/office/word/2010/wordprocessingInk" xmlns:wne="http://schemas.microsoft.com/office/word/2006/wordml" xmlns:wps="http://schemas.microsoft.com/office/word/2010/wordprocessingShape" mc:Ignorable="w14 w15 w16se wp14">
+  <w:p>
+    <w:pPr>
+      <w:pStyle w:val="Header"/>
+    </w:pPr>
+  </w:p>
+</w:hdr>
+</file>
+
 <file path=word/numbering.xml><?xml version="1.0" encoding="utf-8"?>
-<w:numbering xmlns:wpc="http://schemas.microsoft.com/office/word/2010/wordprocessingCanvas" xmlns:mc="http://schemas.openxmlformats.org/markup-compatibility/2006" xmlns:o="urn:schemas-microsoft-com:office:office" xmlns:r="http://schemas.openxmlformats.org/officeDocument/2006/relationships" xmlns:m="http://schemas.openxmlformats.org/officeDocument/2006/math" xmlns:v="urn:schemas-microsoft-com:vml" xmlns:wp14="http://schemas.microsoft.com/office/word/2010/wordprocessingDrawing" xmlns:wp="http://schemas.openxmlformats.org/drawingml/2006/wordprocessingDrawing" xmlns:w10="urn:schemas-microsoft-com:office:word" xmlns:w="http://schemas.openxmlformats.org/wordprocessingml/2006/main" xmlns:w14="http://schemas.microsoft.com/office/word/2010/wordml" xmlns:wpg="http://schemas.microsoft.com/office/word/2010/wordprocessingGroup" xmlns:wpi="http://schemas.microsoft.com/office/word/2010/wordprocessingInk" xmlns:wne="http://schemas.microsoft.com/office/word/2006/wordml" xmlns:wps="http://schemas.microsoft.com/office/word/2010/wordprocessingShape" mc:Ignorable="w14 wp14">
-  <w:abstractNum w:abstractNumId="0">
+<w:numbering xmlns:wpc="http://schemas.microsoft.com/office/word/2010/wordprocessingCanvas" xmlns:cx="http://schemas.microsoft.com/office/drawing/2014/chartex" xmlns:cx1="http://schemas.microsoft.com/office/drawing/2015/9/8/chartex" xmlns:mc="http://schemas.openxmlformats.org/markup-compatibility/2006" xmlns:o="urn:schemas-microsoft-com:office:office" xmlns:r="http://schemas.openxmlformats.org/officeDocument/2006/relationships" xmlns:m="http://schemas.openxmlformats.org/officeDocument/2006/math" xmlns:v="urn:schemas-microsoft-com:vml" xmlns:wp14="http://schemas.microsoft.com/office/word/2010/wordprocessingDrawing" xmlns:wp="http://schemas.openxmlformats.org/drawingml/2006/wordprocessingDrawing" xmlns:w10="urn:schemas-microsoft-com:office:word" xmlns:w="http://schemas.openxmlformats.org/wordprocessingml/2006/main" xmlns:w14="http://schemas.microsoft.com/office/word/2010/wordml" xmlns:w15="http://schemas.microsoft.com/office/word/2012/wordml" xmlns:w16se="http://schemas.microsoft.com/office/word/2015/wordml/symex" xmlns:wpg="http://schemas.microsoft.com/office/word/2010/wordprocessingGroup" xmlns:wpi="http://schemas.microsoft.com/office/word/2010/wordprocessingInk" xmlns:wne="http://schemas.microsoft.com/office/word/2006/wordml" xmlns:wps="http://schemas.microsoft.com/office/word/2010/wordprocessingShape" mc:Ignorable="w14 w15 w16se wp14">
+  <w:abstractNum w:abstractNumId="0" w15:restartNumberingAfterBreak="0">
     <w:nsid w:val="7FEB1E37"/>
     <w:multiLevelType w:val="hybridMultilevel"/>
     <w:tmpl w:val="E3D4E9AC"/>
@@ -1781,7 +1875,7 @@
 </file>
 
 <file path=word/styles.xml><?xml version="1.0" encoding="utf-8"?>
-<w:styles xmlns:mc="http://schemas.openxmlformats.org/markup-compatibility/2006" xmlns:r="http://schemas.openxmlformats.org/officeDocument/2006/relationships" xmlns:w="http://schemas.openxmlformats.org/wordprocessingml/2006/main" xmlns:w14="http://schemas.microsoft.com/office/word/2010/wordml" mc:Ignorable="w14">
+<w:styles xmlns:mc="http://schemas.openxmlformats.org/markup-compatibility/2006" xmlns:r="http://schemas.openxmlformats.org/officeDocument/2006/relationships" xmlns:w="http://schemas.openxmlformats.org/wordprocessingml/2006/main" xmlns:w14="http://schemas.microsoft.com/office/word/2010/wordml" xmlns:w15="http://schemas.microsoft.com/office/word/2012/wordml" xmlns:w16se="http://schemas.microsoft.com/office/word/2015/wordml/symex" mc:Ignorable="w14 w15 w16se">
   <w:docDefaults>
     <w:rPrDefault>
       <w:rPr>
@@ -1797,146 +1891,378 @@
       </w:pPr>
     </w:pPrDefault>
   </w:docDefaults>
-  <w:latentStyles w:defLockedState="0" w:defUIPriority="99" w:defSemiHidden="1" w:defUnhideWhenUsed="1" w:defQFormat="0" w:count="267">
-    <w:lsdException w:name="Normal" w:semiHidden="0" w:uiPriority="0" w:unhideWhenUsed="0" w:qFormat="1"/>
-    <w:lsdException w:name="heading 1" w:semiHidden="0" w:uiPriority="9" w:unhideWhenUsed="0" w:qFormat="1"/>
-    <w:lsdException w:name="heading 2" w:uiPriority="9" w:qFormat="1"/>
-    <w:lsdException w:name="heading 3" w:uiPriority="9" w:qFormat="1"/>
-    <w:lsdException w:name="heading 4" w:uiPriority="9" w:qFormat="1"/>
-    <w:lsdException w:name="heading 5" w:uiPriority="9" w:qFormat="1"/>
-    <w:lsdException w:name="heading 6" w:uiPriority="9" w:qFormat="1"/>
-    <w:lsdException w:name="heading 7" w:uiPriority="9" w:qFormat="1"/>
-    <w:lsdException w:name="heading 8" w:uiPriority="9" w:qFormat="1"/>
-    <w:lsdException w:name="heading 9" w:uiPriority="9" w:qFormat="1"/>
-    <w:lsdException w:name="toc 1" w:uiPriority="39"/>
-    <w:lsdException w:name="toc 2" w:uiPriority="39"/>
-    <w:lsdException w:name="toc 3" w:uiPriority="39"/>
-    <w:lsdException w:name="toc 4" w:uiPriority="39"/>
-    <w:lsdException w:name="toc 5" w:uiPriority="39"/>
-    <w:lsdException w:name="toc 6" w:uiPriority="39"/>
-    <w:lsdException w:name="toc 7" w:uiPriority="39"/>
-    <w:lsdException w:name="toc 8" w:uiPriority="39"/>
-    <w:lsdException w:name="toc 9" w:uiPriority="39"/>
-    <w:lsdException w:name="footer" w:uiPriority="0"/>
-    <w:lsdException w:name="caption" w:uiPriority="35" w:qFormat="1"/>
-    <w:lsdException w:name="page number" w:uiPriority="0"/>
-    <w:lsdException w:name="Title" w:semiHidden="0" w:uiPriority="10" w:unhideWhenUsed="0" w:qFormat="1"/>
-    <w:lsdException w:name="Default Paragraph Font" w:uiPriority="1"/>
-    <w:lsdException w:name="Subtitle" w:semiHidden="0" w:uiPriority="11" w:unhideWhenUsed="0" w:qFormat="1"/>
-    <w:lsdException w:name="Strong" w:semiHidden="0" w:uiPriority="22" w:unhideWhenUsed="0" w:qFormat="1"/>
-    <w:lsdException w:name="Emphasis" w:semiHidden="0" w:uiPriority="20" w:unhideWhenUsed="0" w:qFormat="1"/>
-    <w:lsdException w:name="Table Grid" w:semiHidden="0" w:uiPriority="39" w:unhideWhenUsed="0"/>
-    <w:lsdException w:name="Placeholder Text" w:unhideWhenUsed="0"/>
-    <w:lsdException w:name="No Spacing" w:semiHidden="0" w:uiPriority="1" w:unhideWhenUsed="0" w:qFormat="1"/>
-    <w:lsdException w:name="Light Shading" w:semiHidden="0" w:uiPriority="60" w:unhideWhenUsed="0"/>
-    <w:lsdException w:name="Light List" w:semiHidden="0" w:uiPriority="61" w:unhideWhenUsed="0"/>
-    <w:lsdException w:name="Light Grid" w:semiHidden="0" w:uiPriority="62" w:unhideWhenUsed="0"/>
-    <w:lsdException w:name="Medium Shading 1" w:semiHidden="0" w:uiPriority="63" w:unhideWhenUsed="0"/>
-    <w:lsdException w:name="Medium Shading 2" w:semiHidden="0" w:uiPriority="64" w:unhideWhenUsed="0"/>
-    <w:lsdException w:name="Medium List 1" w:semiHidden="0" w:uiPriority="65" w:unhideWhenUsed="0"/>
-    <w:lsdException w:name="Medium List 2" w:semiHidden="0" w:uiPriority="66" w:unhideWhenUsed="0"/>
-    <w:lsdException w:name="Medium Grid 1" w:semiHidden="0" w:uiPriority="67" w:unhideWhenUsed="0"/>
-    <w:lsdException w:name="Medium Grid 2" w:semiHidden="0" w:uiPriority="68" w:unhideWhenUsed="0"/>
-    <w:lsdException w:name="Medium Grid 3" w:semiHidden="0" w:uiPriority="69" w:unhideWhenUsed="0"/>
-    <w:lsdException w:name="Dark List" w:semiHidden="0" w:uiPriority="70" w:unhideWhenUsed="0"/>
-    <w:lsdException w:name="Colorful Shading" w:semiHidden="0" w:uiPriority="71" w:unhideWhenUsed="0"/>
-    <w:lsdException w:name="Colorful List" w:semiHidden="0" w:uiPriority="72" w:unhideWhenUsed="0"/>
-    <w:lsdException w:name="Colorful Grid" w:semiHidden="0" w:uiPriority="73" w:unhideWhenUsed="0"/>
-    <w:lsdException w:name="Light Shading Accent 1" w:semiHidden="0" w:uiPriority="60" w:unhideWhenUsed="0"/>
-    <w:lsdException w:name="Light List Accent 1" w:semiHidden="0" w:uiPriority="61" w:unhideWhenUsed="0"/>
-    <w:lsdException w:name="Light Grid Accent 1" w:semiHidden="0" w:uiPriority="62" w:unhideWhenUsed="0"/>
-    <w:lsdException w:name="Medium Shading 1 Accent 1" w:semiHidden="0" w:uiPriority="63" w:unhideWhenUsed="0"/>
-    <w:lsdException w:name="Medium Shading 2 Accent 1" w:semiHidden="0" w:uiPriority="64" w:unhideWhenUsed="0"/>
-    <w:lsdException w:name="Medium List 1 Accent 1" w:semiHidden="0" w:uiPriority="65" w:unhideWhenUsed="0"/>
-    <w:lsdException w:name="Revision" w:unhideWhenUsed="0"/>
-    <w:lsdException w:name="List Paragraph" w:semiHidden="0" w:uiPriority="34" w:unhideWhenUsed="0" w:qFormat="1"/>
-    <w:lsdException w:name="Quote" w:semiHidden="0" w:uiPriority="29" w:unhideWhenUsed="0" w:qFormat="1"/>
-    <w:lsdException w:name="Intense Quote" w:semiHidden="0" w:uiPriority="30" w:unhideWhenUsed="0" w:qFormat="1"/>
-    <w:lsdException w:name="Medium List 2 Accent 1" w:semiHidden="0" w:uiPriority="66" w:unhideWhenUsed="0"/>
-    <w:lsdException w:name="Medium Grid 1 Accent 1" w:semiHidden="0" w:uiPriority="67" w:unhideWhenUsed="0"/>
-    <w:lsdException w:name="Medium Grid 2 Accent 1" w:semiHidden="0" w:uiPriority="68" w:unhideWhenUsed="0"/>
-    <w:lsdException w:name="Medium Grid 3 Accent 1" w:semiHidden="0" w:uiPriority="69" w:unhideWhenUsed="0"/>
-    <w:lsdException w:name="Dark List Accent 1" w:semiHidden="0" w:uiPriority="70" w:unhideWhenUsed="0"/>
-    <w:lsdException w:name="Colorful Shading Accent 1" w:semiHidden="0" w:uiPriority="71" w:unhideWhenUsed="0"/>
-    <w:lsdException w:name="Colorful List Accent 1" w:semiHidden="0" w:uiPriority="72" w:unhideWhenUsed="0"/>
-    <w:lsdException w:name="Colorful Grid Accent 1" w:semiHidden="0" w:uiPriority="73" w:unhideWhenUsed="0"/>
-    <w:lsdException w:name="Light Shading Accent 2" w:semiHidden="0" w:uiPriority="60" w:unhideWhenUsed="0"/>
-    <w:lsdException w:name="Light List Accent 2" w:semiHidden="0" w:uiPriority="61" w:unhideWhenUsed="0"/>
-    <w:lsdException w:name="Light Grid Accent 2" w:semiHidden="0" w:uiPriority="62" w:unhideWhenUsed="0"/>
-    <w:lsdException w:name="Medium Shading 1 Accent 2" w:semiHidden="0" w:uiPriority="63" w:unhideWhenUsed="0"/>
-    <w:lsdException w:name="Medium Shading 2 Accent 2" w:semiHidden="0" w:uiPriority="64" w:unhideWhenUsed="0"/>
-    <w:lsdException w:name="Medium List 1 Accent 2" w:semiHidden="0" w:uiPriority="65" w:unhideWhenUsed="0"/>
-    <w:lsdException w:name="Medium List 2 Accent 2" w:semiHidden="0" w:uiPriority="66" w:unhideWhenUsed="0"/>
-    <w:lsdException w:name="Medium Grid 1 Accent 2" w:semiHidden="0" w:uiPriority="67" w:unhideWhenUsed="0"/>
-    <w:lsdException w:name="Medium Grid 2 Accent 2" w:semiHidden="0" w:uiPriority="68" w:unhideWhenUsed="0"/>
-    <w:lsdException w:name="Medium Grid 3 Accent 2" w:semiHidden="0" w:uiPriority="69" w:unhideWhenUsed="0"/>
-    <w:lsdException w:name="Dark List Accent 2" w:semiHidden="0" w:uiPriority="70" w:unhideWhenUsed="0"/>
-    <w:lsdException w:name="Colorful Shading Accent 2" w:semiHidden="0" w:uiPriority="71" w:unhideWhenUsed="0"/>
-    <w:lsdException w:name="Colorful List Accent 2" w:semiHidden="0" w:uiPriority="72" w:unhideWhenUsed="0"/>
-    <w:lsdException w:name="Colorful Grid Accent 2" w:semiHidden="0" w:uiPriority="73" w:unhideWhenUsed="0"/>
-    <w:lsdException w:name="Light Shading Accent 3" w:semiHidden="0" w:uiPriority="60" w:unhideWhenUsed="0"/>
-    <w:lsdException w:name="Light List Accent 3" w:semiHidden="0" w:uiPriority="61" w:unhideWhenUsed="0"/>
-    <w:lsdException w:name="Light Grid Accent 3" w:semiHidden="0" w:uiPriority="62" w:unhideWhenUsed="0"/>
-    <w:lsdException w:name="Medium Shading 1 Accent 3" w:semiHidden="0" w:uiPriority="63" w:unhideWhenUsed="0"/>
-    <w:lsdException w:name="Medium Shading 2 Accent 3" w:semiHidden="0" w:uiPriority="64" w:unhideWhenUsed="0"/>
-    <w:lsdException w:name="Medium List 1 Accent 3" w:semiHidden="0" w:uiPriority="65" w:unhideWhenUsed="0"/>
-    <w:lsdException w:name="Medium List 2 Accent 3" w:semiHidden="0" w:uiPriority="66" w:unhideWhenUsed="0"/>
-    <w:lsdException w:name="Medium Grid 1 Accent 3" w:semiHidden="0" w:uiPriority="67" w:unhideWhenUsed="0"/>
-    <w:lsdException w:name="Medium Grid 2 Accent 3" w:semiHidden="0" w:uiPriority="68" w:unhideWhenUsed="0"/>
-    <w:lsdException w:name="Medium Grid 3 Accent 3" w:semiHidden="0" w:uiPriority="69" w:unhideWhenUsed="0"/>
-    <w:lsdException w:name="Dark List Accent 3" w:semiHidden="0" w:uiPriority="70" w:unhideWhenUsed="0"/>
-    <w:lsdException w:name="Colorful Shading Accent 3" w:semiHidden="0" w:uiPriority="71" w:unhideWhenUsed="0"/>
-    <w:lsdException w:name="Colorful List Accent 3" w:semiHidden="0" w:uiPriority="72" w:unhideWhenUsed="0"/>
-    <w:lsdException w:name="Colorful Grid Accent 3" w:semiHidden="0" w:uiPriority="73" w:unhideWhenUsed="0"/>
-    <w:lsdException w:name="Light Shading Accent 4" w:semiHidden="0" w:uiPriority="60" w:unhideWhenUsed="0"/>
-    <w:lsdException w:name="Light List Accent 4" w:semiHidden="0" w:uiPriority="61" w:unhideWhenUsed="0"/>
-    <w:lsdException w:name="Light Grid Accent 4" w:semiHidden="0" w:uiPriority="62" w:unhideWhenUsed="0"/>
-    <w:lsdException w:name="Medium Shading 1 Accent 4" w:semiHidden="0" w:uiPriority="63" w:unhideWhenUsed="0"/>
-    <w:lsdException w:name="Medium Shading 2 Accent 4" w:semiHidden="0" w:uiPriority="64" w:unhideWhenUsed="0"/>
-    <w:lsdException w:name="Medium List 1 Accent 4" w:semiHidden="0" w:uiPriority="65" w:unhideWhenUsed="0"/>
-    <w:lsdException w:name="Medium List 2 Accent 4" w:semiHidden="0" w:uiPriority="66" w:unhideWhenUsed="0"/>
-    <w:lsdException w:name="Medium Grid 1 Accent 4" w:semiHidden="0" w:uiPriority="67" w:unhideWhenUsed="0"/>
-    <w:lsdException w:name="Medium Grid 2 Accent 4" w:semiHidden="0" w:uiPriority="68" w:unhideWhenUsed="0"/>
-    <w:lsdException w:name="Medium Grid 3 Accent 4" w:semiHidden="0" w:uiPriority="69" w:unhideWhenUsed="0"/>
-    <w:lsdException w:name="Dark List Accent 4" w:semiHidden="0" w:uiPriority="70" w:unhideWhenUsed="0"/>
-    <w:lsdException w:name="Colorful Shading Accent 4" w:semiHidden="0" w:uiPriority="71" w:unhideWhenUsed="0"/>
-    <w:lsdException w:name="Colorful List Accent 4" w:semiHidden="0" w:uiPriority="72" w:unhideWhenUsed="0"/>
-    <w:lsdException w:name="Colorful Grid Accent 4" w:semiHidden="0" w:uiPriority="73" w:unhideWhenUsed="0"/>
-    <w:lsdException w:name="Light Shading Accent 5" w:semiHidden="0" w:uiPriority="60" w:unhideWhenUsed="0"/>
-    <w:lsdException w:name="Light List Accent 5" w:semiHidden="0" w:uiPriority="61" w:unhideWhenUsed="0"/>
-    <w:lsdException w:name="Light Grid Accent 5" w:semiHidden="0" w:uiPriority="62" w:unhideWhenUsed="0"/>
-    <w:lsdException w:name="Medium Shading 1 Accent 5" w:semiHidden="0" w:uiPriority="63" w:unhideWhenUsed="0"/>
-    <w:lsdException w:name="Medium Shading 2 Accent 5" w:semiHidden="0" w:uiPriority="64" w:unhideWhenUsed="0"/>
-    <w:lsdException w:name="Medium List 1 Accent 5" w:semiHidden="0" w:uiPriority="65" w:unhideWhenUsed="0"/>
-    <w:lsdException w:name="Medium List 2 Accent 5" w:semiHidden="0" w:uiPriority="66" w:unhideWhenUsed="0"/>
-    <w:lsdException w:name="Medium Grid 1 Accent 5" w:semiHidden="0" w:uiPriority="67" w:unhideWhenUsed="0"/>
-    <w:lsdException w:name="Medium Grid 2 Accent 5" w:semiHidden="0" w:uiPriority="68" w:unhideWhenUsed="0"/>
-    <w:lsdException w:name="Medium Grid 3 Accent 5" w:semiHidden="0" w:uiPriority="69" w:unhideWhenUsed="0"/>
-    <w:lsdException w:name="Dark List Accent 5" w:semiHidden="0" w:uiPriority="70" w:unhideWhenUsed="0"/>
-    <w:lsdException w:name="Colorful Shading Accent 5" w:semiHidden="0" w:uiPriority="71" w:unhideWhenUsed="0"/>
-    <w:lsdException w:name="Colorful List Accent 5" w:semiHidden="0" w:uiPriority="72" w:unhideWhenUsed="0"/>
-    <w:lsdException w:name="Colorful Grid Accent 5" w:semiHidden="0" w:uiPriority="73" w:unhideWhenUsed="0"/>
-    <w:lsdException w:name="Light Shading Accent 6" w:semiHidden="0" w:uiPriority="60" w:unhideWhenUsed="0"/>
-    <w:lsdException w:name="Light List Accent 6" w:semiHidden="0" w:uiPriority="61" w:unhideWhenUsed="0"/>
-    <w:lsdException w:name="Light Grid Accent 6" w:semiHidden="0" w:uiPriority="62" w:unhideWhenUsed="0"/>
-    <w:lsdException w:name="Medium Shading 1 Accent 6" w:semiHidden="0" w:uiPriority="63" w:unhideWhenUsed="0"/>
-    <w:lsdException w:name="Medium Shading 2 Accent 6" w:semiHidden="0" w:uiPriority="64" w:unhideWhenUsed="0"/>
-    <w:lsdException w:name="Medium List 1 Accent 6" w:semiHidden="0" w:uiPriority="65" w:unhideWhenUsed="0"/>
-    <w:lsdException w:name="Medium List 2 Accent 6" w:semiHidden="0" w:uiPriority="66" w:unhideWhenUsed="0"/>
-    <w:lsdException w:name="Medium Grid 1 Accent 6" w:semiHidden="0" w:uiPriority="67" w:unhideWhenUsed="0"/>
-    <w:lsdException w:name="Medium Grid 2 Accent 6" w:semiHidden="0" w:uiPriority="68" w:unhideWhenUsed="0"/>
-    <w:lsdException w:name="Medium Grid 3 Accent 6" w:semiHidden="0" w:uiPriority="69" w:unhideWhenUsed="0"/>
-    <w:lsdException w:name="Dark List Accent 6" w:semiHidden="0" w:uiPriority="70" w:unhideWhenUsed="0"/>
-    <w:lsdException w:name="Colorful Shading Accent 6" w:semiHidden="0" w:uiPriority="71" w:unhideWhenUsed="0"/>
-    <w:lsdException w:name="Colorful List Accent 6" w:semiHidden="0" w:uiPriority="72" w:unhideWhenUsed="0"/>
-    <w:lsdException w:name="Colorful Grid Accent 6" w:semiHidden="0" w:uiPriority="73" w:unhideWhenUsed="0"/>
-    <w:lsdException w:name="Subtle Emphasis" w:semiHidden="0" w:uiPriority="19" w:unhideWhenUsed="0" w:qFormat="1"/>
-    <w:lsdException w:name="Intense Emphasis" w:semiHidden="0" w:uiPriority="21" w:unhideWhenUsed="0" w:qFormat="1"/>
-    <w:lsdException w:name="Subtle Reference" w:semiHidden="0" w:uiPriority="31" w:unhideWhenUsed="0" w:qFormat="1"/>
-    <w:lsdException w:name="Intense Reference" w:semiHidden="0" w:uiPriority="32" w:unhideWhenUsed="0" w:qFormat="1"/>
-    <w:lsdException w:name="Book Title" w:semiHidden="0" w:uiPriority="33" w:unhideWhenUsed="0" w:qFormat="1"/>
-    <w:lsdException w:name="Bibliography" w:uiPriority="37"/>
-    <w:lsdException w:name="TOC Heading" w:uiPriority="39" w:qFormat="1"/>
+  <w:latentStyles w:defLockedState="0" w:defUIPriority="99" w:defSemiHidden="0" w:defUnhideWhenUsed="0" w:defQFormat="0" w:count="371">
+    <w:lsdException w:name="Normal" w:uiPriority="0" w:qFormat="1"/>
+    <w:lsdException w:name="heading 1" w:uiPriority="9" w:qFormat="1"/>
+    <w:lsdException w:name="heading 2" w:semiHidden="1" w:uiPriority="9" w:unhideWhenUsed="1" w:qFormat="1"/>
+    <w:lsdException w:name="heading 3" w:semiHidden="1" w:uiPriority="9" w:unhideWhenUsed="1" w:qFormat="1"/>
+    <w:lsdException w:name="heading 4" w:semiHidden="1" w:uiPriority="9" w:unhideWhenUsed="1" w:qFormat="1"/>
+    <w:lsdException w:name="heading 5" w:semiHidden="1" w:uiPriority="9" w:unhideWhenUsed="1" w:qFormat="1"/>
+    <w:lsdException w:name="heading 6" w:semiHidden="1" w:uiPriority="9" w:unhideWhenUsed="1" w:qFormat="1"/>
+    <w:lsdException w:name="heading 7" w:semiHidden="1" w:uiPriority="9" w:unhideWhenUsed="1" w:qFormat="1"/>
+    <w:lsdException w:name="heading 8" w:semiHidden="1" w:uiPriority="9" w:unhideWhenUsed="1" w:qFormat="1"/>
+    <w:lsdException w:name="heading 9" w:semiHidden="1" w:uiPriority="9" w:unhideWhenUsed="1" w:qFormat="1"/>
+    <w:lsdException w:name="index 1" w:semiHidden="1" w:unhideWhenUsed="1"/>
+    <w:lsdException w:name="index 2" w:semiHidden="1" w:unhideWhenUsed="1"/>
+    <w:lsdException w:name="index 3" w:semiHidden="1" w:unhideWhenUsed="1"/>
+    <w:lsdException w:name="index 4" w:semiHidden="1" w:unhideWhenUsed="1"/>
+    <w:lsdException w:name="index 5" w:semiHidden="1" w:unhideWhenUsed="1"/>
+    <w:lsdException w:name="index 6" w:semiHidden="1" w:unhideWhenUsed="1"/>
+    <w:lsdException w:name="index 7" w:semiHidden="1" w:unhideWhenUsed="1"/>
+    <w:lsdException w:name="index 8" w:semiHidden="1" w:unhideWhenUsed="1"/>
+    <w:lsdException w:name="index 9" w:semiHidden="1" w:unhideWhenUsed="1"/>
+    <w:lsdException w:name="toc 1" w:semiHidden="1" w:uiPriority="39" w:unhideWhenUsed="1"/>
+    <w:lsdException w:name="toc 2" w:semiHidden="1" w:uiPriority="39" w:unhideWhenUsed="1"/>
+    <w:lsdException w:name="toc 3" w:semiHidden="1" w:uiPriority="39" w:unhideWhenUsed="1"/>
+    <w:lsdException w:name="toc 4" w:semiHidden="1" w:uiPriority="39" w:unhideWhenUsed="1"/>
+    <w:lsdException w:name="toc 5" w:semiHidden="1" w:uiPriority="39" w:unhideWhenUsed="1"/>
+    <w:lsdException w:name="toc 6" w:semiHidden="1" w:uiPriority="39" w:unhideWhenUsed="1"/>
+    <w:lsdException w:name="toc 7" w:semiHidden="1" w:uiPriority="39" w:unhideWhenUsed="1"/>
+    <w:lsdException w:name="toc 8" w:semiHidden="1" w:uiPriority="39" w:unhideWhenUsed="1"/>
+    <w:lsdException w:name="toc 9" w:semiHidden="1" w:uiPriority="39" w:unhideWhenUsed="1"/>
+    <w:lsdException w:name="Normal Indent" w:semiHidden="1" w:unhideWhenUsed="1"/>
+    <w:lsdException w:name="footnote text" w:semiHidden="1" w:unhideWhenUsed="1"/>
+    <w:lsdException w:name="annotation text" w:semiHidden="1" w:unhideWhenUsed="1"/>
+    <w:lsdException w:name="header" w:semiHidden="1" w:unhideWhenUsed="1"/>
+    <w:lsdException w:name="footer" w:semiHidden="1" w:uiPriority="0" w:unhideWhenUsed="1"/>
+    <w:lsdException w:name="index heading" w:semiHidden="1" w:unhideWhenUsed="1"/>
+    <w:lsdException w:name="caption" w:semiHidden="1" w:uiPriority="35" w:unhideWhenUsed="1" w:qFormat="1"/>
+    <w:lsdException w:name="table of figures" w:semiHidden="1" w:unhideWhenUsed="1"/>
+    <w:lsdException w:name="envelope address" w:semiHidden="1" w:unhideWhenUsed="1"/>
+    <w:lsdException w:name="envelope return" w:semiHidden="1" w:unhideWhenUsed="1"/>
+    <w:lsdException w:name="footnote reference" w:semiHidden="1" w:unhideWhenUsed="1"/>
+    <w:lsdException w:name="annotation reference" w:semiHidden="1" w:unhideWhenUsed="1"/>
+    <w:lsdException w:name="line number" w:semiHidden="1" w:unhideWhenUsed="1"/>
+    <w:lsdException w:name="page number" w:semiHidden="1" w:uiPriority="0" w:unhideWhenUsed="1"/>
+    <w:lsdException w:name="endnote reference" w:semiHidden="1" w:unhideWhenUsed="1"/>
+    <w:lsdException w:name="endnote text" w:semiHidden="1" w:unhideWhenUsed="1"/>
+    <w:lsdException w:name="table of authorities" w:semiHidden="1" w:unhideWhenUsed="1"/>
+    <w:lsdException w:name="macro" w:semiHidden="1" w:unhideWhenUsed="1"/>
+    <w:lsdException w:name="toa heading" w:semiHidden="1" w:unhideWhenUsed="1"/>
+    <w:lsdException w:name="List" w:semiHidden="1" w:unhideWhenUsed="1"/>
+    <w:lsdException w:name="List Bullet" w:semiHidden="1" w:unhideWhenUsed="1"/>
+    <w:lsdException w:name="List Number" w:semiHidden="1" w:unhideWhenUsed="1"/>
+    <w:lsdException w:name="List 2" w:semiHidden="1" w:unhideWhenUsed="1"/>
+    <w:lsdException w:name="List 3" w:semiHidden="1" w:unhideWhenUsed="1"/>
+    <w:lsdException w:name="List 4" w:semiHidden="1" w:unhideWhenUsed="1"/>
+    <w:lsdException w:name="List 5" w:semiHidden="1" w:unhideWhenUsed="1"/>
+    <w:lsdException w:name="List Bullet 2" w:semiHidden="1" w:unhideWhenUsed="1"/>
+    <w:lsdException w:name="List Bullet 3" w:semiHidden="1" w:unhideWhenUsed="1"/>
+    <w:lsdException w:name="List Bullet 4" w:semiHidden="1" w:unhideWhenUsed="1"/>
+    <w:lsdException w:name="List Bullet 5" w:semiHidden="1" w:unhideWhenUsed="1"/>
+    <w:lsdException w:name="List Number 2" w:semiHidden="1" w:unhideWhenUsed="1"/>
+    <w:lsdException w:name="List Number 3" w:semiHidden="1" w:unhideWhenUsed="1"/>
+    <w:lsdException w:name="List Number 4" w:semiHidden="1" w:unhideWhenUsed="1"/>
+    <w:lsdException w:name="List Number 5" w:semiHidden="1" w:unhideWhenUsed="1"/>
+    <w:lsdException w:name="Title" w:uiPriority="10" w:qFormat="1"/>
+    <w:lsdException w:name="Closing" w:semiHidden="1" w:unhideWhenUsed="1"/>
+    <w:lsdException w:name="Signature" w:semiHidden="1" w:unhideWhenUsed="1"/>
+    <w:lsdException w:name="Default Paragraph Font" w:semiHidden="1" w:uiPriority="1" w:unhideWhenUsed="1"/>
+    <w:lsdException w:name="Body Text" w:semiHidden="1" w:unhideWhenUsed="1"/>
+    <w:lsdException w:name="Body Text Indent" w:semiHidden="1" w:unhideWhenUsed="1"/>
+    <w:lsdException w:name="List Continue" w:semiHidden="1" w:unhideWhenUsed="1"/>
+    <w:lsdException w:name="List Continue 2" w:semiHidden="1" w:unhideWhenUsed="1"/>
+    <w:lsdException w:name="List Continue 3" w:semiHidden="1" w:unhideWhenUsed="1"/>
+    <w:lsdException w:name="List Continue 4" w:semiHidden="1" w:unhideWhenUsed="1"/>
+    <w:lsdException w:name="List Continue 5" w:semiHidden="1" w:unhideWhenUsed="1"/>
+    <w:lsdException w:name="Message Header" w:semiHidden="1" w:unhideWhenUsed="1"/>
+    <w:lsdException w:name="Subtitle" w:uiPriority="11" w:qFormat="1"/>
+    <w:lsdException w:name="Salutation" w:semiHidden="1" w:unhideWhenUsed="1"/>
+    <w:lsdException w:name="Date" w:semiHidden="1" w:unhideWhenUsed="1"/>
+    <w:lsdException w:name="Body Text First Indent" w:semiHidden="1" w:unhideWhenUsed="1"/>
+    <w:lsdException w:name="Body Text First Indent 2" w:semiHidden="1" w:unhideWhenUsed="1"/>
+    <w:lsdException w:name="Note Heading" w:semiHidden="1" w:unhideWhenUsed="1"/>
+    <w:lsdException w:name="Body Text 2" w:semiHidden="1" w:unhideWhenUsed="1"/>
+    <w:lsdException w:name="Body Text 3" w:semiHidden="1" w:unhideWhenUsed="1"/>
+    <w:lsdException w:name="Body Text Indent 2" w:semiHidden="1" w:unhideWhenUsed="1"/>
+    <w:lsdException w:name="Body Text Indent 3" w:semiHidden="1" w:unhideWhenUsed="1"/>
+    <w:lsdException w:name="Block Text" w:semiHidden="1" w:unhideWhenUsed="1"/>
+    <w:lsdException w:name="Hyperlink" w:semiHidden="1" w:unhideWhenUsed="1"/>
+    <w:lsdException w:name="FollowedHyperlink" w:semiHidden="1" w:unhideWhenUsed="1"/>
+    <w:lsdException w:name="Strong" w:uiPriority="22" w:qFormat="1"/>
+    <w:lsdException w:name="Emphasis" w:uiPriority="20" w:qFormat="1"/>
+    <w:lsdException w:name="Document Map" w:semiHidden="1" w:unhideWhenUsed="1"/>
+    <w:lsdException w:name="Plain Text" w:semiHidden="1" w:unhideWhenUsed="1"/>
+    <w:lsdException w:name="E-mail Signature" w:semiHidden="1" w:unhideWhenUsed="1"/>
+    <w:lsdException w:name="HTML Top of Form" w:semiHidden="1" w:unhideWhenUsed="1"/>
+    <w:lsdException w:name="HTML Bottom of Form" w:semiHidden="1" w:unhideWhenUsed="1"/>
+    <w:lsdException w:name="Normal (Web)" w:semiHidden="1" w:unhideWhenUsed="1"/>
+    <w:lsdException w:name="HTML Acronym" w:semiHidden="1" w:unhideWhenUsed="1"/>
+    <w:lsdException w:name="HTML Address" w:semiHidden="1" w:unhideWhenUsed="1"/>
+    <w:lsdException w:name="HTML Cite" w:semiHidden="1" w:unhideWhenUsed="1"/>
+    <w:lsdException w:name="HTML Code" w:semiHidden="1" w:unhideWhenUsed="1"/>
+    <w:lsdException w:name="HTML Definition" w:semiHidden="1" w:unhideWhenUsed="1"/>
+    <w:lsdException w:name="HTML Keyboard" w:semiHidden="1" w:unhideWhenUsed="1"/>
+    <w:lsdException w:name="HTML Preformatted" w:semiHidden="1" w:unhideWhenUsed="1"/>
+    <w:lsdException w:name="HTML Sample" w:semiHidden="1" w:unhideWhenUsed="1"/>
+    <w:lsdException w:name="HTML Typewriter" w:semiHidden="1" w:unhideWhenUsed="1"/>
+    <w:lsdException w:name="HTML Variable" w:semiHidden="1" w:unhideWhenUsed="1"/>
+    <w:lsdException w:name="Normal Table" w:semiHidden="1" w:unhideWhenUsed="1"/>
+    <w:lsdException w:name="annotation subject" w:semiHidden="1" w:unhideWhenUsed="1"/>
+    <w:lsdException w:name="No List" w:semiHidden="1" w:unhideWhenUsed="1"/>
+    <w:lsdException w:name="Outline List 1" w:semiHidden="1" w:unhideWhenUsed="1"/>
+    <w:lsdException w:name="Outline List 2" w:semiHidden="1" w:unhideWhenUsed="1"/>
+    <w:lsdException w:name="Outline List 3" w:semiHidden="1" w:unhideWhenUsed="1"/>
+    <w:lsdException w:name="Table Simple 1" w:semiHidden="1" w:unhideWhenUsed="1"/>
+    <w:lsdException w:name="Table Simple 2" w:semiHidden="1" w:unhideWhenUsed="1"/>
+    <w:lsdException w:name="Table Simple 3" w:semiHidden="1" w:unhideWhenUsed="1"/>
+    <w:lsdException w:name="Table Classic 1" w:semiHidden="1" w:unhideWhenUsed="1"/>
+    <w:lsdException w:name="Table Classic 2" w:semiHidden="1" w:unhideWhenUsed="1"/>
+    <w:lsdException w:name="Table Classic 3" w:semiHidden="1" w:unhideWhenUsed="1"/>
+    <w:lsdException w:name="Table Classic 4" w:semiHidden="1" w:unhideWhenUsed="1"/>
+    <w:lsdException w:name="Table Colorful 1" w:semiHidden="1" w:unhideWhenUsed="1"/>
+    <w:lsdException w:name="Table Colorful 2" w:semiHidden="1" w:unhideWhenUsed="1"/>
+    <w:lsdException w:name="Table Colorful 3" w:semiHidden="1" w:unhideWhenUsed="1"/>
+    <w:lsdException w:name="Table Columns 1" w:semiHidden="1" w:unhideWhenUsed="1"/>
+    <w:lsdException w:name="Table Columns 2" w:semiHidden="1" w:unhideWhenUsed="1"/>
+    <w:lsdException w:name="Table Columns 3" w:semiHidden="1" w:unhideWhenUsed="1"/>
+    <w:lsdException w:name="Table Columns 4" w:semiHidden="1" w:unhideWhenUsed="1"/>
+    <w:lsdException w:name="Table Columns 5" w:semiHidden="1" w:unhideWhenUsed="1"/>
+    <w:lsdException w:name="Table Grid 1" w:semiHidden="1" w:unhideWhenUsed="1"/>
+    <w:lsdException w:name="Table Grid 2" w:semiHidden="1" w:unhideWhenUsed="1"/>
+    <w:lsdException w:name="Table Grid 3" w:semiHidden="1" w:unhideWhenUsed="1"/>
+    <w:lsdException w:name="Table Grid 4" w:semiHidden="1" w:unhideWhenUsed="1"/>
+    <w:lsdException w:name="Table Grid 5" w:semiHidden="1" w:unhideWhenUsed="1"/>
+    <w:lsdException w:name="Table Grid 6" w:semiHidden="1" w:unhideWhenUsed="1"/>
+    <w:lsdException w:name="Table Grid 7" w:semiHidden="1" w:unhideWhenUsed="1"/>
+    <w:lsdException w:name="Table Grid 8" w:semiHidden="1" w:unhideWhenUsed="1"/>
+    <w:lsdException w:name="Table List 1" w:semiHidden="1" w:unhideWhenUsed="1"/>
+    <w:lsdException w:name="Table List 2" w:semiHidden="1" w:unhideWhenUsed="1"/>
+    <w:lsdException w:name="Table List 3" w:semiHidden="1" w:unhideWhenUsed="1"/>
+    <w:lsdException w:name="Table List 4" w:semiHidden="1" w:unhideWhenUsed="1"/>
+    <w:lsdException w:name="Table List 5" w:semiHidden="1" w:unhideWhenUsed="1"/>
+    <w:lsdException w:name="Table List 6" w:semiHidden="1" w:unhideWhenUsed="1"/>
+    <w:lsdException w:name="Table List 7" w:semiHidden="1" w:unhideWhenUsed="1"/>
+    <w:lsdException w:name="Table List 8" w:semiHidden="1" w:unhideWhenUsed="1"/>
+    <w:lsdException w:name="Table 3D effects 1" w:semiHidden="1" w:unhideWhenUsed="1"/>
+    <w:lsdException w:name="Table 3D effects 2" w:semiHidden="1" w:unhideWhenUsed="1"/>
+    <w:lsdException w:name="Table 3D effects 3" w:semiHidden="1" w:unhideWhenUsed="1"/>
+    <w:lsdException w:name="Table Contemporary" w:semiHidden="1" w:unhideWhenUsed="1"/>
+    <w:lsdException w:name="Table Elegant" w:semiHidden="1" w:unhideWhenUsed="1"/>
+    <w:lsdException w:name="Table Professional" w:semiHidden="1" w:unhideWhenUsed="1"/>
+    <w:lsdException w:name="Table Subtle 1" w:semiHidden="1" w:unhideWhenUsed="1"/>
+    <w:lsdException w:name="Table Subtle 2" w:semiHidden="1" w:unhideWhenUsed="1"/>
+    <w:lsdException w:name="Table Web 1" w:semiHidden="1" w:unhideWhenUsed="1"/>
+    <w:lsdException w:name="Table Web 2" w:semiHidden="1" w:unhideWhenUsed="1"/>
+    <w:lsdException w:name="Table Web 3" w:semiHidden="1" w:unhideWhenUsed="1"/>
+    <w:lsdException w:name="Balloon Text" w:semiHidden="1" w:unhideWhenUsed="1"/>
+    <w:lsdException w:name="Table Grid" w:uiPriority="39"/>
+    <w:lsdException w:name="Table Theme" w:semiHidden="1" w:unhideWhenUsed="1"/>
+    <w:lsdException w:name="Placeholder Text" w:semiHidden="1"/>
+    <w:lsdException w:name="No Spacing" w:uiPriority="1" w:qFormat="1"/>
+    <w:lsdException w:name="Light Shading" w:uiPriority="60"/>
+    <w:lsdException w:name="Light List" w:uiPriority="61"/>
+    <w:lsdException w:name="Light Grid" w:uiPriority="62"/>
+    <w:lsdException w:name="Medium Shading 1" w:uiPriority="63"/>
+    <w:lsdException w:name="Medium Shading 2" w:uiPriority="64"/>
+    <w:lsdException w:name="Medium List 1" w:uiPriority="65"/>
+    <w:lsdException w:name="Medium List 2" w:uiPriority="66"/>
+    <w:lsdException w:name="Medium Grid 1" w:uiPriority="67"/>
+    <w:lsdException w:name="Medium Grid 2" w:uiPriority="68"/>
+    <w:lsdException w:name="Medium Grid 3" w:uiPriority="69"/>
+    <w:lsdException w:name="Dark List" w:uiPriority="70"/>
+    <w:lsdException w:name="Colorful Shading" w:uiPriority="71"/>
+    <w:lsdException w:name="Colorful List" w:uiPriority="72"/>
+    <w:lsdException w:name="Colorful Grid" w:uiPriority="73"/>
+    <w:lsdException w:name="Light Shading Accent 1" w:uiPriority="60"/>
+    <w:lsdException w:name="Light List Accent 1" w:uiPriority="61"/>
+    <w:lsdException w:name="Light Grid Accent 1" w:uiPriority="62"/>
+    <w:lsdException w:name="Medium Shading 1 Accent 1" w:uiPriority="63"/>
+    <w:lsdException w:name="Medium Shading 2 Accent 1" w:uiPriority="64"/>
+    <w:lsdException w:name="Medium List 1 Accent 1" w:uiPriority="65"/>
+    <w:lsdException w:name="Revision" w:semiHidden="1"/>
+    <w:lsdException w:name="List Paragraph" w:uiPriority="34" w:qFormat="1"/>
+    <w:lsdException w:name="Quote" w:uiPriority="29" w:qFormat="1"/>
+    <w:lsdException w:name="Intense Quote" w:uiPriority="30" w:qFormat="1"/>
+    <w:lsdException w:name="Medium List 2 Accent 1" w:uiPriority="66"/>
+    <w:lsdException w:name="Medium Grid 1 Accent 1" w:uiPriority="67"/>
+    <w:lsdException w:name="Medium Grid 2 Accent 1" w:uiPriority="68"/>
+    <w:lsdException w:name="Medium Grid 3 Accent 1" w:uiPriority="69"/>
+    <w:lsdException w:name="Dark List Accent 1" w:uiPriority="70"/>
+    <w:lsdException w:name="Colorful Shading Accent 1" w:uiPriority="71"/>
+    <w:lsdException w:name="Colorful List Accent 1" w:uiPriority="72"/>
+    <w:lsdException w:name="Colorful Grid Accent 1" w:uiPriority="73"/>
+    <w:lsdException w:name="Light Shading Accent 2" w:uiPriority="60"/>
+    <w:lsdException w:name="Light List Accent 2" w:uiPriority="61"/>
+    <w:lsdException w:name="Light Grid Accent 2" w:uiPriority="62"/>
+    <w:lsdException w:name="Medium Shading 1 Accent 2" w:uiPriority="63"/>
+    <w:lsdException w:name="Medium Shading 2 Accent 2" w:uiPriority="64"/>
+    <w:lsdException w:name="Medium List 1 Accent 2" w:uiPriority="65"/>
+    <w:lsdException w:name="Medium List 2 Accent 2" w:uiPriority="66"/>
+    <w:lsdException w:name="Medium Grid 1 Accent 2" w:uiPriority="67"/>
+    <w:lsdException w:name="Medium Grid 2 Accent 2" w:uiPriority="68"/>
+    <w:lsdException w:name="Medium Grid 3 Accent 2" w:uiPriority="69"/>
+    <w:lsdException w:name="Dark List Accent 2" w:uiPriority="70"/>
+    <w:lsdException w:name="Colorful Shading Accent 2" w:uiPriority="71"/>
+    <w:lsdException w:name="Colorful List Accent 2" w:uiPriority="72"/>
+    <w:lsdException w:name="Colorful Grid Accent 2" w:uiPriority="73"/>
+    <w:lsdException w:name="Light Shading Accent 3" w:uiPriority="60"/>
+    <w:lsdException w:name="Light List Accent 3" w:uiPriority="61"/>
+    <w:lsdException w:name="Light Grid Accent 3" w:uiPriority="62"/>
+    <w:lsdException w:name="Medium Shading 1 Accent 3" w:uiPriority="63"/>
+    <w:lsdException w:name="Medium Shading 2 Accent 3" w:uiPriority="64"/>
+    <w:lsdException w:name="Medium List 1 Accent 3" w:uiPriority="65"/>
+    <w:lsdException w:name="Medium List 2 Accent 3" w:uiPriority="66"/>
+    <w:lsdException w:name="Medium Grid 1 Accent 3" w:uiPriority="67"/>
+    <w:lsdException w:name="Medium Grid 2 Accent 3" w:uiPriority="68"/>
+    <w:lsdException w:name="Medium Grid 3 Accent 3" w:uiPriority="69"/>
+    <w:lsdException w:name="Dark List Accent 3" w:uiPriority="70"/>
+    <w:lsdException w:name="Colorful Shading Accent 3" w:uiPriority="71"/>
+    <w:lsdException w:name="Colorful List Accent 3" w:uiPriority="72"/>
+    <w:lsdException w:name="Colorful Grid Accent 3" w:uiPriority="73"/>
+    <w:lsdException w:name="Light Shading Accent 4" w:uiPriority="60"/>
+    <w:lsdException w:name="Light List Accent 4" w:uiPriority="61"/>
+    <w:lsdException w:name="Light Grid Accent 4" w:uiPriority="62"/>
+    <w:lsdException w:name="Medium Shading 1 Accent 4" w:uiPriority="63"/>
+    <w:lsdException w:name="Medium Shading 2 Accent 4" w:uiPriority="64"/>
+    <w:lsdException w:name="Medium List 1 Accent 4" w:uiPriority="65"/>
+    <w:lsdException w:name="Medium List 2 Accent 4" w:uiPriority="66"/>
+    <w:lsdException w:name="Medium Grid 1 Accent 4" w:uiPriority="67"/>
+    <w:lsdException w:name="Medium Grid 2 Accent 4" w:uiPriority="68"/>
+    <w:lsdException w:name="Medium Grid 3 Accent 4" w:uiPriority="69"/>
+    <w:lsdException w:name="Dark List Accent 4" w:uiPriority="70"/>
+    <w:lsdException w:name="Colorful Shading Accent 4" w:uiPriority="71"/>
+    <w:lsdException w:name="Colorful List Accent 4" w:uiPriority="72"/>
+    <w:lsdException w:name="Colorful Grid Accent 4" w:uiPriority="73"/>
+    <w:lsdException w:name="Light Shading Accent 5" w:uiPriority="60"/>
+    <w:lsdException w:name="Light List Accent 5" w:uiPriority="61"/>
+    <w:lsdException w:name="Light Grid Accent 5" w:uiPriority="62"/>
+    <w:lsdException w:name="Medium Shading 1 Accent 5" w:uiPriority="63"/>
+    <w:lsdException w:name="Medium Shading 2 Accent 5" w:uiPriority="64"/>
+    <w:lsdException w:name="Medium List 1 Accent 5" w:uiPriority="65"/>
+    <w:lsdException w:name="Medium List 2 Accent 5" w:uiPriority="66"/>
+    <w:lsdException w:name="Medium Grid 1 Accent 5" w:uiPriority="67"/>
+    <w:lsdException w:name="Medium Grid 2 Accent 5" w:uiPriority="68"/>
+    <w:lsdException w:name="Medium Grid 3 Accent 5" w:uiPriority="69"/>
+    <w:lsdException w:name="Dark List Accent 5" w:uiPriority="70"/>
+    <w:lsdException w:name="Colorful Shading Accent 5" w:uiPriority="71"/>
+    <w:lsdException w:name="Colorful List Accent 5" w:uiPriority="72"/>
+    <w:lsdException w:name="Colorful Grid Accent 5" w:uiPriority="73"/>
+    <w:lsdException w:name="Light Shading Accent 6" w:uiPriority="60"/>
+    <w:lsdException w:name="Light List Accent 6" w:uiPriority="61"/>
+    <w:lsdException w:name="Light Grid Accent 6" w:uiPriority="62"/>
+    <w:lsdException w:name="Medium Shading 1 Accent 6" w:uiPriority="63"/>
+    <w:lsdException w:name="Medium Shading 2 Accent 6" w:uiPriority="64"/>
+    <w:lsdException w:name="Medium List 1 Accent 6" w:uiPriority="65"/>
+    <w:lsdException w:name="Medium List 2 Accent 6" w:uiPriority="66"/>
+    <w:lsdException w:name="Medium Grid 1 Accent 6" w:uiPriority="67"/>
+    <w:lsdException w:name="Medium Grid 2 Accent 6" w:uiPriority="68"/>
+    <w:lsdException w:name="Medium Grid 3 Accent 6" w:uiPriority="69"/>
+    <w:lsdException w:name="Dark List Accent 6" w:uiPriority="70"/>
+    <w:lsdException w:name="Colorful Shading Accent 6" w:uiPriority="71"/>
+    <w:lsdException w:name="Colorful List Accent 6" w:uiPriority="72"/>
+    <w:lsdException w:name="Colorful Grid Accent 6" w:uiPriority="73"/>
+    <w:lsdException w:name="Subtle Emphasis" w:uiPriority="19" w:qFormat="1"/>
+    <w:lsdException w:name="Intense Emphasis" w:uiPriority="21" w:qFormat="1"/>
+    <w:lsdException w:name="Subtle Reference" w:uiPriority="31" w:qFormat="1"/>
+    <w:lsdException w:name="Intense Reference" w:uiPriority="32" w:qFormat="1"/>
+    <w:lsdException w:name="Book Title" w:uiPriority="33" w:qFormat="1"/>
+    <w:lsdException w:name="Bibliography" w:semiHidden="1" w:uiPriority="37" w:unhideWhenUsed="1"/>
+    <w:lsdException w:name="TOC Heading" w:semiHidden="1" w:uiPriority="39" w:unhideWhenUsed="1" w:qFormat="1"/>
+    <w:lsdException w:name="Plain Table 1" w:uiPriority="41"/>
+    <w:lsdException w:name="Plain Table 2" w:uiPriority="42"/>
+    <w:lsdException w:name="Plain Table 3" w:uiPriority="43"/>
+    <w:lsdException w:name="Plain Table 4" w:uiPriority="44"/>
+    <w:lsdException w:name="Plain Table 5" w:uiPriority="45"/>
+    <w:lsdException w:name="Grid Table Light" w:uiPriority="40"/>
+    <w:lsdException w:name="Grid Table 1 Light" w:uiPriority="46"/>
+    <w:lsdException w:name="Grid Table 2" w:uiPriority="47"/>
+    <w:lsdException w:name="Grid Table 3" w:uiPriority="48"/>
+    <w:lsdException w:name="Grid Table 4" w:uiPriority="49"/>
+    <w:lsdException w:name="Grid Table 5 Dark" w:uiPriority="50"/>
+    <w:lsdException w:name="Grid Table 6 Colorful" w:uiPriority="51"/>
+    <w:lsdException w:name="Grid Table 7 Colorful" w:uiPriority="52"/>
+    <w:lsdException w:name="Grid Table 1 Light Accent 1" w:uiPriority="46"/>
+    <w:lsdException w:name="Grid Table 2 Accent 1" w:uiPriority="47"/>
+    <w:lsdException w:name="Grid Table 3 Accent 1" w:uiPriority="48"/>
+    <w:lsdException w:name="Grid Table 4 Accent 1" w:uiPriority="49"/>
+    <w:lsdException w:name="Grid Table 5 Dark Accent 1" w:uiPriority="50"/>
+    <w:lsdException w:name="Grid Table 6 Colorful Accent 1" w:uiPriority="51"/>
+    <w:lsdException w:name="Grid Table 7 Colorful Accent 1" w:uiPriority="52"/>
+    <w:lsdException w:name="Grid Table 1 Light Accent 2" w:uiPriority="46"/>
+    <w:lsdException w:name="Grid Table 2 Accent 2" w:uiPriority="47"/>
+    <w:lsdException w:name="Grid Table 3 Accent 2" w:uiPriority="48"/>
+    <w:lsdException w:name="Grid Table 4 Accent 2" w:uiPriority="49"/>
+    <w:lsdException w:name="Grid Table 5 Dark Accent 2" w:uiPriority="50"/>
+    <w:lsdException w:name="Grid Table 6 Colorful Accent 2" w:uiPriority="51"/>
+    <w:lsdException w:name="Grid Table 7 Colorful Accent 2" w:uiPriority="52"/>
+    <w:lsdException w:name="Grid Table 1 Light Accent 3" w:uiPriority="46"/>
+    <w:lsdException w:name="Grid Table 2 Accent 3" w:uiPriority="47"/>
+    <w:lsdException w:name="Grid Table 3 Accent 3" w:uiPriority="48"/>
+    <w:lsdException w:name="Grid Table 4 Accent 3" w:uiPriority="49"/>
+    <w:lsdException w:name="Grid Table 5 Dark Accent 3" w:uiPriority="50"/>
+    <w:lsdException w:name="Grid Table 6 Colorful Accent 3" w:uiPriority="51"/>
+    <w:lsdException w:name="Grid Table 7 Colorful Accent 3" w:uiPriority="52"/>
+    <w:lsdException w:name="Grid Table 1 Light Accent 4" w:uiPriority="46"/>
+    <w:lsdException w:name="Grid Table 2 Accent 4" w:uiPriority="47"/>
+    <w:lsdException w:name="Grid Table 3 Accent 4" w:uiPriority="48"/>
+    <w:lsdException w:name="Grid Table 4 Accent 4" w:uiPriority="49"/>
+    <w:lsdException w:name="Grid Table 5 Dark Accent 4" w:uiPriority="50"/>
+    <w:lsdException w:name="Grid Table 6 Colorful Accent 4" w:uiPriority="51"/>
+    <w:lsdException w:name="Grid Table 7 Colorful Accent 4" w:uiPriority="52"/>
+    <w:lsdException w:name="Grid Table 1 Light Accent 5" w:uiPriority="46"/>
+    <w:lsdException w:name="Grid Table 2 Accent 5" w:uiPriority="47"/>
+    <w:lsdException w:name="Grid Table 3 Accent 5" w:uiPriority="48"/>
+    <w:lsdException w:name="Grid Table 4 Accent 5" w:uiPriority="49"/>
+    <w:lsdException w:name="Grid Table 5 Dark Accent 5" w:uiPriority="50"/>
+    <w:lsdException w:name="Grid Table 6 Colorful Accent 5" w:uiPriority="51"/>
+    <w:lsdException w:name="Grid Table 7 Colorful Accent 5" w:uiPriority="52"/>
+    <w:lsdException w:name="Grid Table 1 Light Accent 6" w:uiPriority="46"/>
+    <w:lsdException w:name="Grid Table 2 Accent 6" w:uiPriority="47"/>
+    <w:lsdException w:name="Grid Table 3 Accent 6" w:uiPriority="48"/>
+    <w:lsdException w:name="Grid Table 4 Accent 6" w:uiPriority="49"/>
+    <w:lsdException w:name="Grid Table 5 Dark Accent 6" w:uiPriority="50"/>
+    <w:lsdException w:name="Grid Table 6 Colorful Accent 6" w:uiPriority="51"/>
+    <w:lsdException w:name="Grid Table 7 Colorful Accent 6" w:uiPriority="52"/>
+    <w:lsdException w:name="List Table 1 Light" w:uiPriority="46"/>
+    <w:lsdException w:name="List Table 2" w:uiPriority="47"/>
+    <w:lsdException w:name="List Table 3" w:uiPriority="48"/>
+    <w:lsdException w:name="List Table 4" w:uiPriority="49"/>
+    <w:lsdException w:name="List Table 5 Dark" w:uiPriority="50"/>
+    <w:lsdException w:name="List Table 6 Colorful" w:uiPriority="51"/>
+    <w:lsdException w:name="List Table 7 Colorful" w:uiPriority="52"/>
+    <w:lsdException w:name="List Table 1 Light Accent 1" w:uiPriority="46"/>
+    <w:lsdException w:name="List Table 2 Accent 1" w:uiPriority="47"/>
+    <w:lsdException w:name="List Table 3 Accent 1" w:uiPriority="48"/>
+    <w:lsdException w:name="List Table 4 Accent 1" w:uiPriority="49"/>
+    <w:lsdException w:name="List Table 5 Dark Accent 1" w:uiPriority="50"/>
+    <w:lsdException w:name="List Table 6 Colorful Accent 1" w:uiPriority="51"/>
+    <w:lsdException w:name="List Table 7 Colorful Accent 1" w:uiPriority="52"/>
+    <w:lsdException w:name="List Table 1 Light Accent 2" w:uiPriority="46"/>
+    <w:lsdException w:name="List Table 2 Accent 2" w:uiPriority="47"/>
+    <w:lsdException w:name="List Table 3 Accent 2" w:uiPriority="48"/>
+    <w:lsdException w:name="List Table 4 Accent 2" w:uiPriority="49"/>
+    <w:lsdException w:name="List Table 5 Dark Accent 2" w:uiPriority="50"/>
+    <w:lsdException w:name="List Table 6 Colorful Accent 2" w:uiPriority="51"/>
+    <w:lsdException w:name="List Table 7 Colorful Accent 2" w:uiPriority="52"/>
+    <w:lsdException w:name="List Table 1 Light Accent 3" w:uiPriority="46"/>
+    <w:lsdException w:name="List Table 2 Accent 3" w:uiPriority="47"/>
+    <w:lsdException w:name="List Table 3 Accent 3" w:uiPriority="48"/>
+    <w:lsdException w:name="List Table 4 Accent 3" w:uiPriority="49"/>
+    <w:lsdException w:name="List Table 5 Dark Accent 3" w:uiPriority="50"/>
+    <w:lsdException w:name="List Table 6 Colorful Accent 3" w:uiPriority="51"/>
+    <w:lsdException w:name="List Table 7 Colorful Accent 3" w:uiPriority="52"/>
+    <w:lsdException w:name="List Table 1 Light Accent 4" w:uiPriority="46"/>
+    <w:lsdException w:name="List Table 2 Accent 4" w:uiPriority="47"/>
+    <w:lsdException w:name="List Table 3 Accent 4" w:uiPriority="48"/>
+    <w:lsdException w:name="List Table 4 Accent 4" w:uiPriority="49"/>
+    <w:lsdException w:name="List Table 5 Dark Accent 4" w:uiPriority="50"/>
+    <w:lsdException w:name="List Table 6 Colorful Accent 4" w:uiPriority="51"/>
+    <w:lsdException w:name="List Table 7 Colorful Accent 4" w:uiPriority="52"/>
+    <w:lsdException w:name="List Table 1 Light Accent 5" w:uiPriority="46"/>
+    <w:lsdException w:name="List Table 2 Accent 5" w:uiPriority="47"/>
+    <w:lsdException w:name="List Table 3 Accent 5" w:uiPriority="48"/>
+    <w:lsdException w:name="List Table 4 Accent 5" w:uiPriority="49"/>
+    <w:lsdException w:name="List Table 5 Dark Accent 5" w:uiPriority="50"/>
+    <w:lsdException w:name="List Table 6 Colorful Accent 5" w:uiPriority="51"/>
+    <w:lsdException w:name="List Table 7 Colorful Accent 5" w:uiPriority="52"/>
+    <w:lsdException w:name="List Table 1 Light Accent 6" w:uiPriority="46"/>
+    <w:lsdException w:name="List Table 2 Accent 6" w:uiPriority="47"/>
+    <w:lsdException w:name="List Table 3 Accent 6" w:uiPriority="48"/>
+    <w:lsdException w:name="List Table 4 Accent 6" w:uiPriority="49"/>
+    <w:lsdException w:name="List Table 5 Dark Accent 6" w:uiPriority="50"/>
+    <w:lsdException w:name="List Table 6 Colorful Accent 6" w:uiPriority="51"/>
+    <w:lsdException w:name="List Table 7 Colorful Accent 6" w:uiPriority="52"/>
   </w:latentStyles>
   <w:style w:type="paragraph" w:default="1" w:styleId="Normal">
     <w:name w:val="Normal"/>
@@ -1960,298 +2286,6 @@
   <w:style w:type="character" w:default="1" w:styleId="DefaultParagraphFont">
     <w:name w:val="Default Paragraph Font"/>
     <w:uiPriority w:val="1"/>
-    <w:semiHidden/>
-    <w:unhideWhenUsed/>
-  </w:style>
-  <w:style w:type="table" w:default="1" w:styleId="TableNormal">
-    <w:name w:val="Normal Table"/>
-    <w:uiPriority w:val="99"/>
-    <w:semiHidden/>
-    <w:unhideWhenUsed/>
-    <w:tblPr>
-      <w:tblInd w:w="0" w:type="dxa"/>
-      <w:tblCellMar>
-        <w:top w:w="0" w:type="dxa"/>
-        <w:left w:w="108" w:type="dxa"/>
-        <w:bottom w:w="0" w:type="dxa"/>
-        <w:right w:w="108" w:type="dxa"/>
-      </w:tblCellMar>
-    </w:tblPr>
-  </w:style>
-  <w:style w:type="numbering" w:default="1" w:styleId="NoList">
-    <w:name w:val="No List"/>
-    <w:uiPriority w:val="99"/>
-    <w:semiHidden/>
-    <w:unhideWhenUsed/>
-  </w:style>
-  <w:style w:type="paragraph" w:styleId="Footer">
-    <w:name w:val="footer"/>
-    <w:basedOn w:val="Normal"/>
-    <w:link w:val="FooterChar"/>
-    <w:rsid w:val="00025846"/>
-    <w:pPr>
-      <w:tabs>
-        <w:tab w:val="center" w:pos="4153"/>
-        <w:tab w:val="right" w:pos="8306"/>
-      </w:tabs>
-      <w:bidi w:val="0"/>
-      <w:ind w:firstLine="0"/>
-      <w:jc w:val="lowKashida"/>
-    </w:pPr>
-    <w:rPr>
-      <w:sz w:val="20"/>
-      <w:szCs w:val="20"/>
-    </w:rPr>
-  </w:style>
-  <w:style w:type="character" w:customStyle="1" w:styleId="FooterChar">
-    <w:name w:val="Footer Char"/>
-    <w:basedOn w:val="DefaultParagraphFont"/>
-    <w:link w:val="Footer"/>
-    <w:rsid w:val="00025846"/>
-    <w:rPr>
-      <w:rFonts w:ascii="Times New Roman" w:eastAsia="Times New Roman" w:hAnsi="Times New Roman" w:cs="Traditional Arabic"/>
-      <w:color w:val="000000"/>
-      <w:sz w:val="20"/>
-      <w:szCs w:val="20"/>
-      <w:lang w:eastAsia="ar-SA"/>
-    </w:rPr>
-  </w:style>
-  <w:style w:type="character" w:styleId="PageNumber">
-    <w:name w:val="page number"/>
-    <w:basedOn w:val="DefaultParagraphFont"/>
-    <w:rsid w:val="00025846"/>
-  </w:style>
-  <w:style w:type="paragraph" w:styleId="Header">
-    <w:name w:val="header"/>
-    <w:basedOn w:val="Normal"/>
-    <w:link w:val="HeaderChar"/>
-    <w:uiPriority w:val="99"/>
-    <w:unhideWhenUsed/>
-    <w:rsid w:val="004A0914"/>
-    <w:pPr>
-      <w:tabs>
-        <w:tab w:val="center" w:pos="4680"/>
-        <w:tab w:val="right" w:pos="9360"/>
-      </w:tabs>
-    </w:pPr>
-  </w:style>
-  <w:style w:type="character" w:customStyle="1" w:styleId="HeaderChar">
-    <w:name w:val="Header Char"/>
-    <w:basedOn w:val="DefaultParagraphFont"/>
-    <w:link w:val="Header"/>
-    <w:uiPriority w:val="99"/>
-    <w:rsid w:val="004A0914"/>
-    <w:rPr>
-      <w:rFonts w:ascii="Times New Roman" w:eastAsia="Times New Roman" w:hAnsi="Times New Roman" w:cs="Traditional Arabic"/>
-      <w:color w:val="000000"/>
-      <w:sz w:val="36"/>
-      <w:szCs w:val="36"/>
-      <w:lang w:eastAsia="ar-SA"/>
-    </w:rPr>
-  </w:style>
-  <w:style w:type="table" w:styleId="TableGrid">
-    <w:name w:val="Table Grid"/>
-    <w:basedOn w:val="TableNormal"/>
-    <w:uiPriority w:val="39"/>
-    <w:rsid w:val="00AD4FCE"/>
-    <w:pPr>
-      <w:spacing w:after="0" w:line="240" w:lineRule="auto"/>
-    </w:pPr>
-    <w:tblPr>
-      <w:tblBorders>
-        <w:top w:val="single" w:sz="4" w:space="0" w:color="auto"/>
-        <w:left w:val="single" w:sz="4" w:space="0" w:color="auto"/>
-        <w:bottom w:val="single" w:sz="4" w:space="0" w:color="auto"/>
-        <w:right w:val="single" w:sz="4" w:space="0" w:color="auto"/>
-        <w:insideH w:val="single" w:sz="4" w:space="0" w:color="auto"/>
-        <w:insideV w:val="single" w:sz="4" w:space="0" w:color="auto"/>
-      </w:tblBorders>
-    </w:tblPr>
-  </w:style>
-</w:styles>
-</file>
-
-<file path=word/stylesWithEffects.xml><?xml version="1.0" encoding="utf-8"?>
-<w:styles xmlns:wpc="http://schemas.microsoft.com/office/word/2010/wordprocessingCanvas" xmlns:mc="http://schemas.openxmlformats.org/markup-compatibility/2006" xmlns:o="urn:schemas-microsoft-com:office:office" xmlns:r="http://schemas.openxmlformats.org/officeDocument/2006/relationships" xmlns:m="http://schemas.openxmlformats.org/officeDocument/2006/math" xmlns:v="urn:schemas-microsoft-com:vml" xmlns:wp14="http://schemas.microsoft.com/office/word/2010/wordprocessingDrawing" xmlns:wp="http://schemas.openxmlformats.org/drawingml/2006/wordprocessingDrawing" xmlns:w10="urn:schemas-microsoft-com:office:word" xmlns:w="http://schemas.openxmlformats.org/wordprocessingml/2006/main" xmlns:w14="http://schemas.microsoft.com/office/word/2010/wordml" xmlns:wpg="http://schemas.microsoft.com/office/word/2010/wordprocessingGroup" xmlns:wpi="http://schemas.microsoft.com/office/word/2010/wordprocessingInk" xmlns:wne="http://schemas.microsoft.com/office/word/2006/wordml" xmlns:wps="http://schemas.microsoft.com/office/word/2010/wordprocessingShape" mc:Ignorable="w14 wp14">
-  <w:docDefaults>
-    <w:rPrDefault>
-      <w:rPr>
-        <w:rFonts w:asciiTheme="minorHAnsi" w:eastAsiaTheme="minorHAnsi" w:hAnsiTheme="minorHAnsi" w:cstheme="minorBidi"/>
-        <w:sz w:val="22"/>
-        <w:szCs w:val="22"/>
-        <w:lang w:val="en-US" w:eastAsia="en-US" w:bidi="ar-SA"/>
-      </w:rPr>
-    </w:rPrDefault>
-    <w:pPrDefault>
-      <w:pPr>
-        <w:spacing w:after="160" w:line="259" w:lineRule="auto"/>
-      </w:pPr>
-    </w:pPrDefault>
-  </w:docDefaults>
-  <w:latentStyles w:defLockedState="0" w:defUIPriority="99" w:defSemiHidden="1" w:defUnhideWhenUsed="1" w:defQFormat="0" w:count="267">
-    <w:lsdException w:name="Normal" w:semiHidden="0" w:uiPriority="0" w:unhideWhenUsed="0" w:qFormat="1"/>
-    <w:lsdException w:name="heading 1" w:semiHidden="0" w:uiPriority="9" w:unhideWhenUsed="0" w:qFormat="1"/>
-    <w:lsdException w:name="heading 2" w:uiPriority="9" w:qFormat="1"/>
-    <w:lsdException w:name="heading 3" w:uiPriority="9" w:qFormat="1"/>
-    <w:lsdException w:name="heading 4" w:uiPriority="9" w:qFormat="1"/>
-    <w:lsdException w:name="heading 5" w:uiPriority="9" w:qFormat="1"/>
-    <w:lsdException w:name="heading 6" w:uiPriority="9" w:qFormat="1"/>
-    <w:lsdException w:name="heading 7" w:uiPriority="9" w:qFormat="1"/>
-    <w:lsdException w:name="heading 8" w:uiPriority="9" w:qFormat="1"/>
-    <w:lsdException w:name="heading 9" w:uiPriority="9" w:qFormat="1"/>
-    <w:lsdException w:name="toc 1" w:uiPriority="39"/>
-    <w:lsdException w:name="toc 2" w:uiPriority="39"/>
-    <w:lsdException w:name="toc 3" w:uiPriority="39"/>
-    <w:lsdException w:name="toc 4" w:uiPriority="39"/>
-    <w:lsdException w:name="toc 5" w:uiPriority="39"/>
-    <w:lsdException w:name="toc 6" w:uiPriority="39"/>
-    <w:lsdException w:name="toc 7" w:uiPriority="39"/>
-    <w:lsdException w:name="toc 8" w:uiPriority="39"/>
-    <w:lsdException w:name="toc 9" w:uiPriority="39"/>
-    <w:lsdException w:name="footer" w:uiPriority="0"/>
-    <w:lsdException w:name="caption" w:uiPriority="35" w:qFormat="1"/>
-    <w:lsdException w:name="page number" w:uiPriority="0"/>
-    <w:lsdException w:name="Title" w:semiHidden="0" w:uiPriority="10" w:unhideWhenUsed="0" w:qFormat="1"/>
-    <w:lsdException w:name="Default Paragraph Font" w:uiPriority="1"/>
-    <w:lsdException w:name="Subtitle" w:semiHidden="0" w:uiPriority="11" w:unhideWhenUsed="0" w:qFormat="1"/>
-    <w:lsdException w:name="Strong" w:semiHidden="0" w:uiPriority="22" w:unhideWhenUsed="0" w:qFormat="1"/>
-    <w:lsdException w:name="Emphasis" w:semiHidden="0" w:uiPriority="20" w:unhideWhenUsed="0" w:qFormat="1"/>
-    <w:lsdException w:name="Table Grid" w:semiHidden="0" w:uiPriority="39" w:unhideWhenUsed="0"/>
-    <w:lsdException w:name="Placeholder Text" w:unhideWhenUsed="0"/>
-    <w:lsdException w:name="No Spacing" w:semiHidden="0" w:uiPriority="1" w:unhideWhenUsed="0" w:qFormat="1"/>
-    <w:lsdException w:name="Light Shading" w:semiHidden="0" w:uiPriority="60" w:unhideWhenUsed="0"/>
-    <w:lsdException w:name="Light List" w:semiHidden="0" w:uiPriority="61" w:unhideWhenUsed="0"/>
-    <w:lsdException w:name="Light Grid" w:semiHidden="0" w:uiPriority="62" w:unhideWhenUsed="0"/>
-    <w:lsdException w:name="Medium Shading 1" w:semiHidden="0" w:uiPriority="63" w:unhideWhenUsed="0"/>
-    <w:lsdException w:name="Medium Shading 2" w:semiHidden="0" w:uiPriority="64" w:unhideWhenUsed="0"/>
-    <w:lsdException w:name="Medium List 1" w:semiHidden="0" w:uiPriority="65" w:unhideWhenUsed="0"/>
-    <w:lsdException w:name="Medium List 2" w:semiHidden="0" w:uiPriority="66" w:unhideWhenUsed="0"/>
-    <w:lsdException w:name="Medium Grid 1" w:semiHidden="0" w:uiPriority="67" w:unhideWhenUsed="0"/>
-    <w:lsdException w:name="Medium Grid 2" w:semiHidden="0" w:uiPriority="68" w:unhideWhenUsed="0"/>
-    <w:lsdException w:name="Medium Grid 3" w:semiHidden="0" w:uiPriority="69" w:unhideWhenUsed="0"/>
-    <w:lsdException w:name="Dark List" w:semiHidden="0" w:uiPriority="70" w:unhideWhenUsed="0"/>
-    <w:lsdException w:name="Colorful Shading" w:semiHidden="0" w:uiPriority="71" w:unhideWhenUsed="0"/>
-    <w:lsdException w:name="Colorful List" w:semiHidden="0" w:uiPriority="72" w:unhideWhenUsed="0"/>
-    <w:lsdException w:name="Colorful Grid" w:semiHidden="0" w:uiPriority="73" w:unhideWhenUsed="0"/>
-    <w:lsdException w:name="Light Shading Accent 1" w:semiHidden="0" w:uiPriority="60" w:unhideWhenUsed="0"/>
-    <w:lsdException w:name="Light List Accent 1" w:semiHidden="0" w:uiPriority="61" w:unhideWhenUsed="0"/>
-    <w:lsdException w:name="Light Grid Accent 1" w:semiHidden="0" w:uiPriority="62" w:unhideWhenUsed="0"/>
-    <w:lsdException w:name="Medium Shading 1 Accent 1" w:semiHidden="0" w:uiPriority="63" w:unhideWhenUsed="0"/>
-    <w:lsdException w:name="Medium Shading 2 Accent 1" w:semiHidden="0" w:uiPriority="64" w:unhideWhenUsed="0"/>
-    <w:lsdException w:name="Medium List 1 Accent 1" w:semiHidden="0" w:uiPriority="65" w:unhideWhenUsed="0"/>
-    <w:lsdException w:name="Revision" w:unhideWhenUsed="0"/>
-    <w:lsdException w:name="List Paragraph" w:semiHidden="0" w:uiPriority="34" w:unhideWhenUsed="0" w:qFormat="1"/>
-    <w:lsdException w:name="Quote" w:semiHidden="0" w:uiPriority="29" w:unhideWhenUsed="0" w:qFormat="1"/>
-    <w:lsdException w:name="Intense Quote" w:semiHidden="0" w:uiPriority="30" w:unhideWhenUsed="0" w:qFormat="1"/>
-    <w:lsdException w:name="Medium List 2 Accent 1" w:semiHidden="0" w:uiPriority="66" w:unhideWhenUsed="0"/>
-    <w:lsdException w:name="Medium Grid 1 Accent 1" w:semiHidden="0" w:uiPriority="67" w:unhideWhenUsed="0"/>
-    <w:lsdException w:name="Medium Grid 2 Accent 1" w:semiHidden="0" w:uiPriority="68" w:unhideWhenUsed="0"/>
-    <w:lsdException w:name="Medium Grid 3 Accent 1" w:semiHidden="0" w:uiPriority="69" w:unhideWhenUsed="0"/>
-    <w:lsdException w:name="Dark List Accent 1" w:semiHidden="0" w:uiPriority="70" w:unhideWhenUsed="0"/>
-    <w:lsdException w:name="Colorful Shading Accent 1" w:semiHidden="0" w:uiPriority="71" w:unhideWhenUsed="0"/>
-    <w:lsdException w:name="Colorful List Accent 1" w:semiHidden="0" w:uiPriority="72" w:unhideWhenUsed="0"/>
-    <w:lsdException w:name="Colorful Grid Accent 1" w:semiHidden="0" w:uiPriority="73" w:unhideWhenUsed="0"/>
-    <w:lsdException w:name="Light Shading Accent 2" w:semiHidden="0" w:uiPriority="60" w:unhideWhenUsed="0"/>
-    <w:lsdException w:name="Light List Accent 2" w:semiHidden="0" w:uiPriority="61" w:unhideWhenUsed="0"/>
-    <w:lsdException w:name="Light Grid Accent 2" w:semiHidden="0" w:uiPriority="62" w:unhideWhenUsed="0"/>
-    <w:lsdException w:name="Medium Shading 1 Accent 2" w:semiHidden="0" w:uiPriority="63" w:unhideWhenUsed="0"/>
-    <w:lsdException w:name="Medium Shading 2 Accent 2" w:semiHidden="0" w:uiPriority="64" w:unhideWhenUsed="0"/>
-    <w:lsdException w:name="Medium List 1 Accent 2" w:semiHidden="0" w:uiPriority="65" w:unhideWhenUsed="0"/>
-    <w:lsdException w:name="Medium List 2 Accent 2" w:semiHidden="0" w:uiPriority="66" w:unhideWhenUsed="0"/>
-    <w:lsdException w:name="Medium Grid 1 Accent 2" w:semiHidden="0" w:uiPriority="67" w:unhideWhenUsed="0"/>
-    <w:lsdException w:name="Medium Grid 2 Accent 2" w:semiHidden="0" w:uiPriority="68" w:unhideWhenUsed="0"/>
-    <w:lsdException w:name="Medium Grid 3 Accent 2" w:semiHidden="0" w:uiPriority="69" w:unhideWhenUsed="0"/>
-    <w:lsdException w:name="Dark List Accent 2" w:semiHidden="0" w:uiPriority="70" w:unhideWhenUsed="0"/>
-    <w:lsdException w:name="Colorful Shading Accent 2" w:semiHidden="0" w:uiPriority="71" w:unhideWhenUsed="0"/>
-    <w:lsdException w:name="Colorful List Accent 2" w:semiHidden="0" w:uiPriority="72" w:unhideWhenUsed="0"/>
-    <w:lsdException w:name="Colorful Grid Accent 2" w:semiHidden="0" w:uiPriority="73" w:unhideWhenUsed="0"/>
-    <w:lsdException w:name="Light Shading Accent 3" w:semiHidden="0" w:uiPriority="60" w:unhideWhenUsed="0"/>
-    <w:lsdException w:name="Light List Accent 3" w:semiHidden="0" w:uiPriority="61" w:unhideWhenUsed="0"/>
-    <w:lsdException w:name="Light Grid Accent 3" w:semiHidden="0" w:uiPriority="62" w:unhideWhenUsed="0"/>
-    <w:lsdException w:name="Medium Shading 1 Accent 3" w:semiHidden="0" w:uiPriority="63" w:unhideWhenUsed="0"/>
-    <w:lsdException w:name="Medium Shading 2 Accent 3" w:semiHidden="0" w:uiPriority="64" w:unhideWhenUsed="0"/>
-    <w:lsdException w:name="Medium List 1 Accent 3" w:semiHidden="0" w:uiPriority="65" w:unhideWhenUsed="0"/>
-    <w:lsdException w:name="Medium List 2 Accent 3" w:semiHidden="0" w:uiPriority="66" w:unhideWhenUsed="0"/>
-    <w:lsdException w:name="Medium Grid 1 Accent 3" w:semiHidden="0" w:uiPriority="67" w:unhideWhenUsed="0"/>
-    <w:lsdException w:name="Medium Grid 2 Accent 3" w:semiHidden="0" w:uiPriority="68" w:unhideWhenUsed="0"/>
-    <w:lsdException w:name="Medium Grid 3 Accent 3" w:semiHidden="0" w:uiPriority="69" w:unhideWhenUsed="0"/>
-    <w:lsdException w:name="Dark List Accent 3" w:semiHidden="0" w:uiPriority="70" w:unhideWhenUsed="0"/>
-    <w:lsdException w:name="Colorful Shading Accent 3" w:semiHidden="0" w:uiPriority="71" w:unhideWhenUsed="0"/>
-    <w:lsdException w:name="Colorful List Accent 3" w:semiHidden="0" w:uiPriority="72" w:unhideWhenUsed="0"/>
-    <w:lsdException w:name="Colorful Grid Accent 3" w:semiHidden="0" w:uiPriority="73" w:unhideWhenUsed="0"/>
-    <w:lsdException w:name="Light Shading Accent 4" w:semiHidden="0" w:uiPriority="60" w:unhideWhenUsed="0"/>
-    <w:lsdException w:name="Light List Accent 4" w:semiHidden="0" w:uiPriority="61" w:unhideWhenUsed="0"/>
-    <w:lsdException w:name="Light Grid Accent 4" w:semiHidden="0" w:uiPriority="62" w:unhideWhenUsed="0"/>
-    <w:lsdException w:name="Medium Shading 1 Accent 4" w:semiHidden="0" w:uiPriority="63" w:unhideWhenUsed="0"/>
-    <w:lsdException w:name="Medium Shading 2 Accent 4" w:semiHidden="0" w:uiPriority="64" w:unhideWhenUsed="0"/>
-    <w:lsdException w:name="Medium List 1 Accent 4" w:semiHidden="0" w:uiPriority="65" w:unhideWhenUsed="0"/>
-    <w:lsdException w:name="Medium List 2 Accent 4" w:semiHidden="0" w:uiPriority="66" w:unhideWhenUsed="0"/>
-    <w:lsdException w:name="Medium Grid 1 Accent 4" w:semiHidden="0" w:uiPriority="67" w:unhideWhenUsed="0"/>
-    <w:lsdException w:name="Medium Grid 2 Accent 4" w:semiHidden="0" w:uiPriority="68" w:unhideWhenUsed="0"/>
-    <w:lsdException w:name="Medium Grid 3 Accent 4" w:semiHidden="0" w:uiPriority="69" w:unhideWhenUsed="0"/>
-    <w:lsdException w:name="Dark List Accent 4" w:semiHidden="0" w:uiPriority="70" w:unhideWhenUsed="0"/>
-    <w:lsdException w:name="Colorful Shading Accent 4" w:semiHidden="0" w:uiPriority="71" w:unhideWhenUsed="0"/>
-    <w:lsdException w:name="Colorful List Accent 4" w:semiHidden="0" w:uiPriority="72" w:unhideWhenUsed="0"/>
-    <w:lsdException w:name="Colorful Grid Accent 4" w:semiHidden="0" w:uiPriority="73" w:unhideWhenUsed="0"/>
-    <w:lsdException w:name="Light Shading Accent 5" w:semiHidden="0" w:uiPriority="60" w:unhideWhenUsed="0"/>
-    <w:lsdException w:name="Light List Accent 5" w:semiHidden="0" w:uiPriority="61" w:unhideWhenUsed="0"/>
-    <w:lsdException w:name="Light Grid Accent 5" w:semiHidden="0" w:uiPriority="62" w:unhideWhenUsed="0"/>
-    <w:lsdException w:name="Medium Shading 1 Accent 5" w:semiHidden="0" w:uiPriority="63" w:unhideWhenUsed="0"/>
-    <w:lsdException w:name="Medium Shading 2 Accent 5" w:semiHidden="0" w:uiPriority="64" w:unhideWhenUsed="0"/>
-    <w:lsdException w:name="Medium List 1 Accent 5" w:semiHidden="0" w:uiPriority="65" w:unhideWhenUsed="0"/>
-    <w:lsdException w:name="Medium List 2 Accent 5" w:semiHidden="0" w:uiPriority="66" w:unhideWhenUsed="0"/>
-    <w:lsdException w:name="Medium Grid 1 Accent 5" w:semiHidden="0" w:uiPriority="67" w:unhideWhenUsed="0"/>
-    <w:lsdException w:name="Medium Grid 2 Accent 5" w:semiHidden="0" w:uiPriority="68" w:unhideWhenUsed="0"/>
-    <w:lsdException w:name="Medium Grid 3 Accent 5" w:semiHidden="0" w:uiPriority="69" w:unhideWhenUsed="0"/>
-    <w:lsdException w:name="Dark List Accent 5" w:semiHidden="0" w:uiPriority="70" w:unhideWhenUsed="0"/>
-    <w:lsdException w:name="Colorful Shading Accent 5" w:semiHidden="0" w:uiPriority="71" w:unhideWhenUsed="0"/>
-    <w:lsdException w:name="Colorful List Accent 5" w:semiHidden="0" w:uiPriority="72" w:unhideWhenUsed="0"/>
-    <w:lsdException w:name="Colorful Grid Accent 5" w:semiHidden="0" w:uiPriority="73" w:unhideWhenUsed="0"/>
-    <w:lsdException w:name="Light Shading Accent 6" w:semiHidden="0" w:uiPriority="60" w:unhideWhenUsed="0"/>
-    <w:lsdException w:name="Light List Accent 6" w:semiHidden="0" w:uiPriority="61" w:unhideWhenUsed="0"/>
-    <w:lsdException w:name="Light Grid Accent 6" w:semiHidden="0" w:uiPriority="62" w:unhideWhenUsed="0"/>
-    <w:lsdException w:name="Medium Shading 1 Accent 6" w:semiHidden="0" w:uiPriority="63" w:unhideWhenUsed="0"/>
-    <w:lsdException w:name="Medium Shading 2 Accent 6" w:semiHidden="0" w:uiPriority="64" w:unhideWhenUsed="0"/>
-    <w:lsdException w:name="Medium List 1 Accent 6" w:semiHidden="0" w:uiPriority="65" w:unhideWhenUsed="0"/>
-    <w:lsdException w:name="Medium List 2 Accent 6" w:semiHidden="0" w:uiPriority="66" w:unhideWhenUsed="0"/>
-    <w:lsdException w:name="Medium Grid 1 Accent 6" w:semiHidden="0" w:uiPriority="67" w:unhideWhenUsed="0"/>
-    <w:lsdException w:name="Medium Grid 2 Accent 6" w:semiHidden="0" w:uiPriority="68" w:unhideWhenUsed="0"/>
-    <w:lsdException w:name="Medium Grid 3 Accent 6" w:semiHidden="0" w:uiPriority="69" w:unhideWhenUsed="0"/>
-    <w:lsdException w:name="Dark List Accent 6" w:semiHidden="0" w:uiPriority="70" w:unhideWhenUsed="0"/>
-    <w:lsdException w:name="Colorful Shading Accent 6" w:semiHidden="0" w:uiPriority="71" w:unhideWhenUsed="0"/>
-    <w:lsdException w:name="Colorful List Accent 6" w:semiHidden="0" w:uiPriority="72" w:unhideWhenUsed="0"/>
-    <w:lsdException w:name="Colorful Grid Accent 6" w:semiHidden="0" w:uiPriority="73" w:unhideWhenUsed="0"/>
-    <w:lsdException w:name="Subtle Emphasis" w:semiHidden="0" w:uiPriority="19" w:unhideWhenUsed="0" w:qFormat="1"/>
-    <w:lsdException w:name="Intense Emphasis" w:semiHidden="0" w:uiPriority="21" w:unhideWhenUsed="0" w:qFormat="1"/>
-    <w:lsdException w:name="Subtle Reference" w:semiHidden="0" w:uiPriority="31" w:unhideWhenUsed="0" w:qFormat="1"/>
-    <w:lsdException w:name="Intense Reference" w:semiHidden="0" w:uiPriority="32" w:unhideWhenUsed="0" w:qFormat="1"/>
-    <w:lsdException w:name="Book Title" w:semiHidden="0" w:uiPriority="33" w:unhideWhenUsed="0" w:qFormat="1"/>
-    <w:lsdException w:name="Bibliography" w:uiPriority="37"/>
-    <w:lsdException w:name="TOC Heading" w:uiPriority="39" w:qFormat="1"/>
-  </w:latentStyles>
-  <w:style w:type="paragraph" w:default="1" w:styleId="Normal">
-    <w:name w:val="Normal"/>
-    <w:qFormat/>
-    <w:rsid w:val="00025846"/>
-    <w:pPr>
-      <w:widowControl w:val="0"/>
-      <w:bidi/>
-      <w:spacing w:after="0" w:line="240" w:lineRule="auto"/>
-      <w:ind w:firstLine="454"/>
-      <w:jc w:val="both"/>
-    </w:pPr>
-    <w:rPr>
-      <w:rFonts w:ascii="Times New Roman" w:eastAsia="Times New Roman" w:hAnsi="Times New Roman" w:cs="Traditional Arabic"/>
-      <w:color w:val="000000"/>
-      <w:sz w:val="36"/>
-      <w:szCs w:val="36"/>
-      <w:lang w:eastAsia="ar-SA"/>
-    </w:rPr>
-  </w:style>
-  <w:style w:type="character" w:default="1" w:styleId="DefaultParagraphFont">
-    <w:name w:val="Default Paragraph Font"/>
-    <w:uiPriority w:val="1"/>
-    <w:semiHidden/>
     <w:unhideWhenUsed/>
   </w:style>
   <w:style w:type="table" w:default="1" w:styleId="TableNormal">
@@ -2617,7 +2651,7 @@
   <a:extraClrSchemeLst/>
   <a:extLst>
     <a:ext uri="{05A4C25C-085E-4340-85A3-A5531E510DB2}">
-      <thm15:themeFamily xmlns:thm15="http://schemas.microsoft.com/office/thememl/2012/main" xmlns="" name="Office Theme" id="{62F939B6-93AF-4DB8-9C6B-D6C7DFDC589F}" vid="{4A3C46E8-61CC-4603-A589-7422A47A8E4A}"/>
+      <thm15:themeFamily xmlns:thm15="http://schemas.microsoft.com/office/thememl/2012/main" name="Office Theme" id="{62F939B6-93AF-4DB8-9C6B-D6C7DFDC589F}" vid="{4A3C46E8-61CC-4603-A589-7422A47A8E4A}"/>
     </a:ext>
   </a:extLst>
 </a:theme>

</xml_diff>